<commit_message>
Added Actor recent release feature
</commit_message>
<xml_diff>
--- a/ProjectReport.docx
+++ b/ProjectReport.docx
@@ -73,16 +73,36 @@
           <w:sz w:val="24"/>
           <w:szCs w:val="24"/>
         </w:rPr>
-        <w:t>CS699:</w:t>
-      </w:r>
-      <w:r>
-        <w:rPr>
-          <w:rFonts w:ascii="Times New Roman" w:hAnsi="Times New Roman" w:cs="Times New Roman"/>
-          <w:b/>
-          <w:sz w:val="24"/>
-          <w:szCs w:val="24"/>
-        </w:rPr>
-        <w:t>Software Lab Project Report</w:t>
+        <w:t>CS</w:t>
+      </w:r>
+      <w:proofErr w:type="gramStart"/>
+      <w:r>
+        <w:rPr>
+          <w:rFonts w:ascii="Times New Roman" w:hAnsi="Times New Roman" w:cs="Times New Roman"/>
+          <w:b/>
+          <w:sz w:val="24"/>
+          <w:szCs w:val="24"/>
+        </w:rPr>
+        <w:t>699:</w:t>
+      </w:r>
+      <w:r>
+        <w:rPr>
+          <w:rFonts w:ascii="Times New Roman" w:hAnsi="Times New Roman" w:cs="Times New Roman"/>
+          <w:b/>
+          <w:sz w:val="24"/>
+          <w:szCs w:val="24"/>
+        </w:rPr>
+        <w:t>Software</w:t>
+      </w:r>
+      <w:proofErr w:type="gramEnd"/>
+      <w:r>
+        <w:rPr>
+          <w:rFonts w:ascii="Times New Roman" w:hAnsi="Times New Roman" w:cs="Times New Roman"/>
+          <w:b/>
+          <w:sz w:val="24"/>
+          <w:szCs w:val="24"/>
+        </w:rPr>
+        <w:t xml:space="preserve"> Lab Project Report</w:t>
       </w:r>
     </w:p>
     <w:p>
@@ -130,16 +150,7 @@
           <w:sz w:val="24"/>
           <w:szCs w:val="24"/>
         </w:rPr>
-        <w:t xml:space="preserve"> </w:t>
-      </w:r>
-      <w:r>
-        <w:rPr>
-          <w:rFonts w:ascii="Times New Roman" w:hAnsi="Times New Roman" w:cs="Times New Roman"/>
-          <w:b/>
-          <w:sz w:val="24"/>
-          <w:szCs w:val="24"/>
-        </w:rPr>
-        <w:t>Prof. Bhaskaran Raman</w:t>
+        <w:t xml:space="preserve"> Prof. Bhaskaran Raman</w:t>
       </w:r>
       <w:r>
         <w:rPr>
@@ -230,7 +241,17 @@
           <w:sz w:val="24"/>
           <w:szCs w:val="24"/>
         </w:rPr>
-        <w:t>Submitted By</w:t>
+        <w:t xml:space="preserve">Submitted </w:t>
+      </w:r>
+      <w:proofErr w:type="spellStart"/>
+      <w:proofErr w:type="gramStart"/>
+      <w:r>
+        <w:rPr>
+          <w:rFonts w:ascii="Times New Roman" w:hAnsi="Times New Roman" w:cs="Times New Roman"/>
+          <w:sz w:val="24"/>
+          <w:szCs w:val="24"/>
+        </w:rPr>
+        <w:t>By</w:t>
       </w:r>
       <w:r>
         <w:rPr>
@@ -240,7 +261,19 @@
           <w:sz w:val="24"/>
           <w:szCs w:val="24"/>
         </w:rPr>
-        <w:t>:Harikrishna (22m0759)</w:t>
+        <w:t>:Harikrishna</w:t>
+      </w:r>
+      <w:proofErr w:type="spellEnd"/>
+      <w:proofErr w:type="gramEnd"/>
+      <w:r>
+        <w:rPr>
+          <w:rFonts w:ascii="Times New Roman" w:hAnsi="Times New Roman" w:cs="Times New Roman"/>
+          <w:b/>
+          <w:bCs/>
+          <w:sz w:val="24"/>
+          <w:szCs w:val="24"/>
+        </w:rPr>
+        <w:t xml:space="preserve"> (22m0759)</w:t>
       </w:r>
     </w:p>
     <w:p>
@@ -516,20 +549,16 @@
     </w:p>
     <w:p>
       <w:pPr>
-        <w:pStyle w:val="ListParagraph"/>
-        <w:numPr>
-          <w:ilvl w:val="0"/>
-          <w:numId w:val="1"/>
-        </w:numPr>
-        <w:spacing w:line="240" w:lineRule="auto"/>
-        <w:jc w:val="both"/>
-        <w:rPr>
-          <w:rFonts w:ascii="Times New Roman" w:hAnsi="Times New Roman" w:cs="Times New Roman"/>
-          <w:b/>
-          <w:sz w:val="24"/>
-          <w:szCs w:val="24"/>
-        </w:rPr>
-      </w:pPr>
+        <w:spacing w:line="240" w:lineRule="auto"/>
+        <w:jc w:val="both"/>
+        <w:rPr>
+          <w:rFonts w:ascii="Times New Roman" w:hAnsi="Times New Roman" w:cs="Times New Roman"/>
+          <w:b/>
+          <w:sz w:val="24"/>
+          <w:szCs w:val="24"/>
+        </w:rPr>
+      </w:pPr>
+      <w:proofErr w:type="gramStart"/>
       <w:r>
         <w:rPr>
           <w:rFonts w:ascii="Times New Roman" w:hAnsi="Times New Roman" w:cs="Times New Roman"/>
@@ -549,6 +578,7 @@
         </w:rPr>
         <w:t>:-</w:t>
       </w:r>
+      <w:proofErr w:type="gramEnd"/>
     </w:p>
     <w:p>
       <w:pPr>
@@ -567,32 +597,70 @@
           <w:sz w:val="24"/>
           <w:szCs w:val="24"/>
         </w:rPr>
+        <w:t>There are various OTT platforms functional in India like – Amazon Prime Video, Netflix,</w:t>
+      </w:r>
+      <w:r>
+        <w:rPr>
+          <w:rFonts w:ascii="Times New Roman" w:hAnsi="Times New Roman" w:cs="Times New Roman"/>
+          <w:sz w:val="24"/>
+          <w:szCs w:val="24"/>
+        </w:rPr>
+        <w:tab/>
+      </w:r>
+      <w:r>
+        <w:rPr>
+          <w:rFonts w:ascii="Times New Roman" w:hAnsi="Times New Roman" w:cs="Times New Roman"/>
+          <w:sz w:val="24"/>
+          <w:szCs w:val="24"/>
+        </w:rPr>
         <w:t xml:space="preserve"> </w:t>
       </w:r>
-      <w:r>
-        <w:rPr>
-          <w:rFonts w:ascii="Times New Roman" w:hAnsi="Times New Roman" w:cs="Times New Roman"/>
-          <w:sz w:val="24"/>
-          <w:szCs w:val="24"/>
-        </w:rPr>
-        <w:t>There are various OTT platforms functional in India like – Amazon Prime Video, Netflix,</w:t>
-      </w:r>
-      <w:r>
-        <w:rPr>
-          <w:rFonts w:ascii="Times New Roman" w:hAnsi="Times New Roman" w:cs="Times New Roman"/>
-          <w:sz w:val="24"/>
-          <w:szCs w:val="24"/>
-        </w:rPr>
-        <w:tab/>
-      </w:r>
-      <w:r>
-        <w:rPr>
-          <w:rFonts w:ascii="Times New Roman" w:hAnsi="Times New Roman" w:cs="Times New Roman"/>
-          <w:sz w:val="24"/>
-          <w:szCs w:val="24"/>
-        </w:rPr>
-        <w:t xml:space="preserve"> Hotstar, Voot etc</w:t>
-      </w:r>
+      <w:proofErr w:type="spellStart"/>
+      <w:r>
+        <w:rPr>
+          <w:rFonts w:ascii="Times New Roman" w:hAnsi="Times New Roman" w:cs="Times New Roman"/>
+          <w:sz w:val="24"/>
+          <w:szCs w:val="24"/>
+        </w:rPr>
+        <w:t>Hotstar</w:t>
+      </w:r>
+      <w:proofErr w:type="spellEnd"/>
+      <w:r>
+        <w:rPr>
+          <w:rFonts w:ascii="Times New Roman" w:hAnsi="Times New Roman" w:cs="Times New Roman"/>
+          <w:sz w:val="24"/>
+          <w:szCs w:val="24"/>
+        </w:rPr>
+        <w:t xml:space="preserve">, </w:t>
+      </w:r>
+      <w:proofErr w:type="spellStart"/>
+      <w:r>
+        <w:rPr>
+          <w:rFonts w:ascii="Times New Roman" w:hAnsi="Times New Roman" w:cs="Times New Roman"/>
+          <w:sz w:val="24"/>
+          <w:szCs w:val="24"/>
+        </w:rPr>
+        <w:t>Voot</w:t>
+      </w:r>
+      <w:proofErr w:type="spellEnd"/>
+      <w:r>
+        <w:rPr>
+          <w:rFonts w:ascii="Times New Roman" w:hAnsi="Times New Roman" w:cs="Times New Roman"/>
+          <w:sz w:val="24"/>
+          <w:szCs w:val="24"/>
+        </w:rPr>
+        <w:t xml:space="preserve"> </w:t>
+      </w:r>
+      <w:proofErr w:type="spellStart"/>
+      <w:r>
+        <w:rPr>
+          <w:rFonts w:ascii="Times New Roman" w:hAnsi="Times New Roman" w:cs="Times New Roman"/>
+          <w:sz w:val="24"/>
+          <w:szCs w:val="24"/>
+        </w:rPr>
+        <w:t>etc</w:t>
+      </w:r>
+      <w:proofErr w:type="spellEnd"/>
       <w:r>
         <w:rPr>
           <w:rFonts w:ascii="Times New Roman" w:hAnsi="Times New Roman" w:cs="Times New Roman"/>
@@ -632,7 +700,67 @@
           <w:sz w:val="24"/>
           <w:szCs w:val="24"/>
         </w:rPr>
-        <w:t>With the help of the project that we have intended to develop, we will analyze the data of Netflix. We have Netflix dataset which has the names of movies and shows that were released till mid 2021. Each movie or show has attributes like director, cast, release year etc. Based on the data, we will try to analyze with visualization different aspects (director, cast, type etc.) that affected the rating and popularity of shows.</w:t>
+        <w:t>With the help of the project that we have intended to develop, we will analyze the data of Netflix</w:t>
+      </w:r>
+      <w:r>
+        <w:rPr>
+          <w:rFonts w:ascii="Times New Roman" w:hAnsi="Times New Roman" w:cs="Times New Roman"/>
+          <w:sz w:val="24"/>
+          <w:szCs w:val="24"/>
+        </w:rPr>
+        <w:t xml:space="preserve"> and build a user interface to interact with analysis </w:t>
+      </w:r>
+    </w:p>
+    <w:p>
+      <w:pPr>
+        <w:pStyle w:val="ListParagraph"/>
+        <w:spacing w:line="240" w:lineRule="auto"/>
+        <w:ind w:left="360"/>
+        <w:jc w:val="both"/>
+        <w:rPr>
+          <w:rFonts w:ascii="Times New Roman" w:hAnsi="Times New Roman" w:cs="Times New Roman"/>
+          <w:sz w:val="24"/>
+          <w:szCs w:val="24"/>
+        </w:rPr>
+      </w:pPr>
+      <w:proofErr w:type="gramStart"/>
+      <w:r>
+        <w:rPr>
+          <w:rFonts w:ascii="Times New Roman" w:hAnsi="Times New Roman" w:cs="Times New Roman"/>
+          <w:sz w:val="24"/>
+          <w:szCs w:val="24"/>
+        </w:rPr>
+        <w:t>.We</w:t>
+      </w:r>
+      <w:proofErr w:type="gramEnd"/>
+      <w:r>
+        <w:rPr>
+          <w:rFonts w:ascii="Times New Roman" w:hAnsi="Times New Roman" w:cs="Times New Roman"/>
+          <w:sz w:val="24"/>
+          <w:szCs w:val="24"/>
+        </w:rPr>
+        <w:t xml:space="preserve"> have Netflix dataset which has the names of movies and shows that were released till mid 2021. Each movie or show has attributes like director, cast, release year etc. </w:t>
+      </w:r>
+    </w:p>
+    <w:p>
+      <w:pPr>
+        <w:pStyle w:val="ListParagraph"/>
+        <w:spacing w:line="240" w:lineRule="auto"/>
+        <w:ind w:left="360"/>
+        <w:jc w:val="both"/>
+        <w:rPr>
+          <w:rFonts w:ascii="Times New Roman" w:hAnsi="Times New Roman" w:cs="Times New Roman"/>
+          <w:sz w:val="24"/>
+          <w:szCs w:val="24"/>
+        </w:rPr>
+      </w:pPr>
+      <w:r>
+        <w:rPr>
+          <w:rFonts w:ascii="Times New Roman" w:hAnsi="Times New Roman" w:cs="Times New Roman"/>
+          <w:sz w:val="24"/>
+          <w:szCs w:val="24"/>
+        </w:rPr>
+        <w:t>Based on the data, we will try to analyze with visualization different aspects (director, cast, type etc.) that affected the rating and popularity of shows.</w:t>
       </w:r>
     </w:p>
     <w:p>
@@ -696,8 +824,18 @@
           <w:sz w:val="24"/>
           <w:szCs w:val="24"/>
         </w:rPr>
-        <w:t>The analysis that we have done are:-</w:t>
-      </w:r>
+        <w:t xml:space="preserve">The analysis that we have done </w:t>
+      </w:r>
+      <w:proofErr w:type="gramStart"/>
+      <w:r>
+        <w:rPr>
+          <w:rFonts w:ascii="Times New Roman" w:hAnsi="Times New Roman" w:cs="Times New Roman"/>
+          <w:sz w:val="24"/>
+          <w:szCs w:val="24"/>
+        </w:rPr>
+        <w:t>are:-</w:t>
+      </w:r>
+      <w:proofErr w:type="gramEnd"/>
     </w:p>
     <w:p>
       <w:pPr>
@@ -892,7 +1030,25 @@
           <w:sz w:val="24"/>
           <w:szCs w:val="24"/>
         </w:rPr>
-        <w:t>1.Search the statistics by actors name</w:t>
+        <w:t xml:space="preserve">1.Search the statistics by </w:t>
+      </w:r>
+      <w:proofErr w:type="gramStart"/>
+      <w:r>
+        <w:rPr>
+          <w:rFonts w:ascii="Times New Roman" w:hAnsi="Times New Roman" w:cs="Times New Roman"/>
+          <w:sz w:val="24"/>
+          <w:szCs w:val="24"/>
+        </w:rPr>
+        <w:t>actors</w:t>
+      </w:r>
+      <w:proofErr w:type="gramEnd"/>
+      <w:r>
+        <w:rPr>
+          <w:rFonts w:ascii="Times New Roman" w:hAnsi="Times New Roman" w:cs="Times New Roman"/>
+          <w:sz w:val="24"/>
+          <w:szCs w:val="24"/>
+        </w:rPr>
+        <w:t xml:space="preserve"> name</w:t>
       </w:r>
     </w:p>
     <w:p>
@@ -913,7 +1069,25 @@
           <w:sz w:val="24"/>
           <w:szCs w:val="24"/>
         </w:rPr>
-        <w:t>2.Search the statistics by directors name.</w:t>
+        <w:t xml:space="preserve">2.Search the statistics by </w:t>
+      </w:r>
+      <w:proofErr w:type="gramStart"/>
+      <w:r>
+        <w:rPr>
+          <w:rFonts w:ascii="Times New Roman" w:hAnsi="Times New Roman" w:cs="Times New Roman"/>
+          <w:sz w:val="24"/>
+          <w:szCs w:val="24"/>
+        </w:rPr>
+        <w:t>directors</w:t>
+      </w:r>
+      <w:proofErr w:type="gramEnd"/>
+      <w:r>
+        <w:rPr>
+          <w:rFonts w:ascii="Times New Roman" w:hAnsi="Times New Roman" w:cs="Times New Roman"/>
+          <w:sz w:val="24"/>
+          <w:szCs w:val="24"/>
+        </w:rPr>
+        <w:t xml:space="preserve"> name.</w:t>
       </w:r>
     </w:p>
     <w:p>
@@ -931,28 +1105,33 @@
     </w:p>
     <w:p>
       <w:pPr>
-        <w:pStyle w:val="ListParagraph"/>
-        <w:numPr>
-          <w:ilvl w:val="0"/>
-          <w:numId w:val="1"/>
-        </w:numPr>
-        <w:spacing w:line="240" w:lineRule="auto"/>
-        <w:jc w:val="both"/>
-        <w:rPr>
-          <w:rFonts w:ascii="Times New Roman" w:hAnsi="Times New Roman" w:cs="Times New Roman"/>
-          <w:b/>
-          <w:sz w:val="24"/>
-          <w:szCs w:val="24"/>
-        </w:rPr>
-      </w:pPr>
-      <w:r>
-        <w:rPr>
-          <w:rFonts w:ascii="Times New Roman" w:hAnsi="Times New Roman" w:cs="Times New Roman"/>
-          <w:b/>
-          <w:sz w:val="24"/>
-          <w:szCs w:val="24"/>
-        </w:rPr>
-        <w:t>Key Inferences</w:t>
+        <w:spacing w:line="240" w:lineRule="auto"/>
+        <w:jc w:val="both"/>
+        <w:rPr>
+          <w:rFonts w:ascii="Times New Roman" w:hAnsi="Times New Roman" w:cs="Times New Roman"/>
+          <w:b/>
+          <w:sz w:val="24"/>
+          <w:szCs w:val="24"/>
+        </w:rPr>
+      </w:pPr>
+      <w:r>
+        <w:rPr>
+          <w:rFonts w:ascii="Times New Roman" w:hAnsi="Times New Roman" w:cs="Times New Roman"/>
+          <w:b/>
+          <w:sz w:val="24"/>
+          <w:szCs w:val="24"/>
+        </w:rPr>
+        <w:t xml:space="preserve">Key </w:t>
+      </w:r>
+      <w:proofErr w:type="gramStart"/>
+      <w:r>
+        <w:rPr>
+          <w:rFonts w:ascii="Times New Roman" w:hAnsi="Times New Roman" w:cs="Times New Roman"/>
+          <w:b/>
+          <w:sz w:val="24"/>
+          <w:szCs w:val="24"/>
+        </w:rPr>
+        <w:t>Inferences</w:t>
       </w:r>
       <w:r>
         <w:rPr>
@@ -972,6 +1151,7 @@
         </w:rPr>
         <w:t>-</w:t>
       </w:r>
+      <w:proofErr w:type="gramEnd"/>
     </w:p>
     <w:p>
       <w:pPr>
@@ -1042,7 +1222,25 @@
           <w:sz w:val="24"/>
           <w:szCs w:val="24"/>
         </w:rPr>
-        <w:t>The kind of ratings most number of TV Shows and Movies received.</w:t>
+        <w:t xml:space="preserve">The kind of ratings </w:t>
+      </w:r>
+      <w:proofErr w:type="gramStart"/>
+      <w:r>
+        <w:rPr>
+          <w:rFonts w:ascii="Times New Roman" w:hAnsi="Times New Roman" w:cs="Times New Roman"/>
+          <w:sz w:val="24"/>
+          <w:szCs w:val="24"/>
+        </w:rPr>
+        <w:t>most</w:t>
+      </w:r>
+      <w:proofErr w:type="gramEnd"/>
+      <w:r>
+        <w:rPr>
+          <w:rFonts w:ascii="Times New Roman" w:hAnsi="Times New Roman" w:cs="Times New Roman"/>
+          <w:sz w:val="24"/>
+          <w:szCs w:val="24"/>
+        </w:rPr>
+        <w:t xml:space="preserve"> number of TV Shows and Movies received.</w:t>
       </w:r>
     </w:p>
     <w:p>
@@ -1092,23 +1290,52 @@
     <w:p>
       <w:pPr>
         <w:spacing w:line="240" w:lineRule="auto"/>
+        <w:jc w:val="both"/>
+        <w:rPr>
+          <w:rFonts w:ascii="Times New Roman" w:hAnsi="Times New Roman" w:cs="Times New Roman"/>
+          <w:b/>
+          <w:sz w:val="24"/>
+          <w:szCs w:val="24"/>
+        </w:rPr>
+      </w:pPr>
+      <w:proofErr w:type="gramStart"/>
+      <w:r>
+        <w:rPr>
+          <w:rFonts w:ascii="Times New Roman" w:hAnsi="Times New Roman" w:cs="Times New Roman"/>
+          <w:b/>
+          <w:sz w:val="24"/>
+          <w:szCs w:val="24"/>
+        </w:rPr>
+        <w:t>LEARNINGS:-</w:t>
+      </w:r>
+      <w:proofErr w:type="gramEnd"/>
+    </w:p>
+    <w:p>
+      <w:pPr>
+        <w:spacing w:line="240" w:lineRule="auto"/>
         <w:ind w:left="720"/>
         <w:jc w:val="both"/>
         <w:rPr>
           <w:rFonts w:ascii="Times New Roman" w:hAnsi="Times New Roman" w:cs="Times New Roman"/>
-          <w:b/>
-          <w:sz w:val="24"/>
-          <w:szCs w:val="24"/>
-        </w:rPr>
-      </w:pPr>
-      <w:r>
-        <w:rPr>
-          <w:rFonts w:ascii="Times New Roman" w:hAnsi="Times New Roman" w:cs="Times New Roman"/>
-          <w:b/>
-          <w:sz w:val="24"/>
-          <w:szCs w:val="24"/>
-        </w:rPr>
-        <w:t>LEARNINGS:-</w:t>
+          <w:sz w:val="24"/>
+          <w:szCs w:val="24"/>
+        </w:rPr>
+      </w:pPr>
+      <w:r>
+        <w:rPr>
+          <w:rFonts w:ascii="Times New Roman" w:hAnsi="Times New Roman" w:cs="Times New Roman"/>
+          <w:sz w:val="24"/>
+          <w:szCs w:val="24"/>
+        </w:rPr>
+        <w:t xml:space="preserve">1. </w:t>
+      </w:r>
+      <w:r>
+        <w:rPr>
+          <w:rFonts w:ascii="Times New Roman" w:hAnsi="Times New Roman" w:cs="Times New Roman"/>
+          <w:sz w:val="24"/>
+          <w:szCs w:val="24"/>
+        </w:rPr>
+        <w:t>We learnt how to use pandas for data analysis</w:t>
       </w:r>
     </w:p>
     <w:p>
@@ -1128,15 +1355,33 @@
           <w:sz w:val="24"/>
           <w:szCs w:val="24"/>
         </w:rPr>
-        <w:t xml:space="preserve">1. </w:t>
-      </w:r>
-      <w:r>
-        <w:rPr>
-          <w:rFonts w:ascii="Times New Roman" w:hAnsi="Times New Roman" w:cs="Times New Roman"/>
-          <w:sz w:val="24"/>
-          <w:szCs w:val="24"/>
-        </w:rPr>
-        <w:t>We learnt how to use pandas for data analysis</w:t>
+        <w:t xml:space="preserve">2. </w:t>
+      </w:r>
+      <w:r>
+        <w:rPr>
+          <w:rFonts w:ascii="Times New Roman" w:hAnsi="Times New Roman" w:cs="Times New Roman"/>
+          <w:sz w:val="24"/>
+          <w:szCs w:val="24"/>
+        </w:rPr>
+        <w:t xml:space="preserve">We learnt how much the </w:t>
+      </w:r>
+      <w:proofErr w:type="spellStart"/>
+      <w:r>
+        <w:rPr>
+          <w:rFonts w:ascii="Times New Roman" w:hAnsi="Times New Roman" w:cs="Times New Roman"/>
+          <w:sz w:val="24"/>
+          <w:szCs w:val="24"/>
+        </w:rPr>
+        <w:t>pyplot</w:t>
+      </w:r>
+      <w:proofErr w:type="spellEnd"/>
+      <w:r>
+        <w:rPr>
+          <w:rFonts w:ascii="Times New Roman" w:hAnsi="Times New Roman" w:cs="Times New Roman"/>
+          <w:sz w:val="24"/>
+          <w:szCs w:val="24"/>
+        </w:rPr>
+        <w:t xml:space="preserve"> is useful to visualize different representations of data</w:t>
       </w:r>
     </w:p>
     <w:p>
@@ -1156,15 +1401,47 @@
           <w:sz w:val="24"/>
           <w:szCs w:val="24"/>
         </w:rPr>
-        <w:t xml:space="preserve">2. </w:t>
-      </w:r>
-      <w:r>
-        <w:rPr>
-          <w:rFonts w:ascii="Times New Roman" w:hAnsi="Times New Roman" w:cs="Times New Roman"/>
-          <w:sz w:val="24"/>
-          <w:szCs w:val="24"/>
-        </w:rPr>
-        <w:t>We learnt how much the pyplot is useful to visualize different representations of data</w:t>
+        <w:t xml:space="preserve">3. </w:t>
+      </w:r>
+      <w:r>
+        <w:rPr>
+          <w:rFonts w:ascii="Times New Roman" w:hAnsi="Times New Roman" w:cs="Times New Roman"/>
+          <w:sz w:val="24"/>
+          <w:szCs w:val="24"/>
+        </w:rPr>
+        <w:t>We were able to built Web</w:t>
+      </w:r>
+      <w:r>
+        <w:rPr>
+          <w:rFonts w:ascii="Times New Roman" w:hAnsi="Times New Roman" w:cs="Times New Roman"/>
+          <w:sz w:val="24"/>
+          <w:szCs w:val="24"/>
+        </w:rPr>
+        <w:t xml:space="preserve"> </w:t>
+      </w:r>
+      <w:r>
+        <w:rPr>
+          <w:rFonts w:ascii="Times New Roman" w:hAnsi="Times New Roman" w:cs="Times New Roman"/>
+          <w:sz w:val="24"/>
+          <w:szCs w:val="24"/>
+        </w:rPr>
+        <w:t xml:space="preserve">Server using </w:t>
+      </w:r>
+      <w:r>
+        <w:rPr>
+          <w:rFonts w:ascii="Times New Roman" w:hAnsi="Times New Roman" w:cs="Times New Roman"/>
+          <w:sz w:val="24"/>
+          <w:szCs w:val="24"/>
+        </w:rPr>
+        <w:t xml:space="preserve">Python </w:t>
+      </w:r>
+      <w:r>
+        <w:rPr>
+          <w:rFonts w:ascii="Times New Roman" w:hAnsi="Times New Roman" w:cs="Times New Roman"/>
+          <w:sz w:val="24"/>
+          <w:szCs w:val="24"/>
+        </w:rPr>
+        <w:t>for serving the HTML, CSS, JS and Image files.</w:t>
       </w:r>
     </w:p>
     <w:p>
@@ -1184,15 +1461,260 @@
           <w:sz w:val="24"/>
           <w:szCs w:val="24"/>
         </w:rPr>
-        <w:t xml:space="preserve">3. </w:t>
-      </w:r>
-      <w:r>
-        <w:rPr>
-          <w:rFonts w:ascii="Times New Roman" w:hAnsi="Times New Roman" w:cs="Times New Roman"/>
-          <w:sz w:val="24"/>
-          <w:szCs w:val="24"/>
-        </w:rPr>
-        <w:t>We were able to built Web</w:t>
+        <w:t>4.Dynamics handling of web queries.</w:t>
+      </w:r>
+    </w:p>
+    <w:p>
+      <w:pPr>
+        <w:spacing w:line="240" w:lineRule="auto"/>
+        <w:jc w:val="both"/>
+        <w:rPr>
+          <w:rFonts w:ascii="Times New Roman" w:hAnsi="Times New Roman" w:cs="Times New Roman"/>
+          <w:b/>
+          <w:sz w:val="24"/>
+          <w:szCs w:val="24"/>
+        </w:rPr>
+      </w:pPr>
+      <w:r>
+        <w:rPr>
+          <w:rFonts w:ascii="Times New Roman" w:hAnsi="Times New Roman" w:cs="Times New Roman"/>
+          <w:b/>
+          <w:sz w:val="24"/>
+          <w:szCs w:val="24"/>
+        </w:rPr>
+        <w:lastRenderedPageBreak/>
+        <w:t xml:space="preserve">       </w:t>
+      </w:r>
+    </w:p>
+    <w:p>
+      <w:pPr>
+        <w:spacing w:line="240" w:lineRule="auto"/>
+        <w:jc w:val="both"/>
+        <w:rPr>
+          <w:rFonts w:ascii="Times New Roman" w:hAnsi="Times New Roman" w:cs="Times New Roman"/>
+          <w:b/>
+          <w:sz w:val="24"/>
+          <w:szCs w:val="24"/>
+        </w:rPr>
+      </w:pPr>
+      <w:r>
+        <w:rPr>
+          <w:rFonts w:ascii="Times New Roman" w:hAnsi="Times New Roman" w:cs="Times New Roman"/>
+          <w:b/>
+          <w:sz w:val="24"/>
+          <w:szCs w:val="24"/>
+        </w:rPr>
+        <w:t xml:space="preserve">HIGH LEVEL </w:t>
+      </w:r>
+      <w:proofErr w:type="gramStart"/>
+      <w:r>
+        <w:rPr>
+          <w:rFonts w:ascii="Times New Roman" w:hAnsi="Times New Roman" w:cs="Times New Roman"/>
+          <w:b/>
+          <w:sz w:val="24"/>
+          <w:szCs w:val="24"/>
+        </w:rPr>
+        <w:t>DOCUMENTATION:-</w:t>
+      </w:r>
+      <w:proofErr w:type="gramEnd"/>
+    </w:p>
+    <w:p>
+      <w:pPr>
+        <w:spacing w:line="240" w:lineRule="auto"/>
+        <w:jc w:val="both"/>
+        <w:rPr>
+          <w:rFonts w:ascii="Times New Roman" w:hAnsi="Times New Roman" w:cs="Times New Roman"/>
+          <w:sz w:val="24"/>
+          <w:szCs w:val="24"/>
+        </w:rPr>
+      </w:pPr>
+      <w:r>
+        <w:rPr>
+          <w:rFonts w:ascii="Times New Roman" w:hAnsi="Times New Roman" w:cs="Times New Roman"/>
+          <w:sz w:val="24"/>
+          <w:szCs w:val="24"/>
+        </w:rPr>
+        <w:t>P</w:t>
+      </w:r>
+      <w:r>
+        <w:rPr>
+          <w:rFonts w:ascii="Times New Roman" w:hAnsi="Times New Roman" w:cs="Times New Roman"/>
+          <w:sz w:val="24"/>
+          <w:szCs w:val="24"/>
+        </w:rPr>
+        <w:t xml:space="preserve">roject folder has following </w:t>
+      </w:r>
+      <w:r>
+        <w:rPr>
+          <w:rFonts w:ascii="Times New Roman" w:hAnsi="Times New Roman" w:cs="Times New Roman"/>
+          <w:sz w:val="24"/>
+          <w:szCs w:val="24"/>
+        </w:rPr>
+        <w:t>folders</w:t>
+      </w:r>
+      <w:r>
+        <w:rPr>
+          <w:rFonts w:ascii="Times New Roman" w:hAnsi="Times New Roman" w:cs="Times New Roman"/>
+          <w:sz w:val="24"/>
+          <w:szCs w:val="24"/>
+        </w:rPr>
+        <w:t>-</w:t>
+      </w:r>
+    </w:p>
+    <w:p>
+      <w:pPr>
+        <w:pStyle w:val="ListParagraph"/>
+        <w:spacing w:line="240" w:lineRule="auto"/>
+        <w:ind w:left="1080"/>
+        <w:jc w:val="both"/>
+        <w:rPr>
+          <w:rFonts w:ascii="Times New Roman" w:hAnsi="Times New Roman" w:cs="Times New Roman"/>
+          <w:sz w:val="24"/>
+          <w:szCs w:val="24"/>
+        </w:rPr>
+      </w:pPr>
+      <w:r>
+        <w:rPr>
+          <w:rFonts w:ascii="Times New Roman" w:hAnsi="Times New Roman" w:cs="Times New Roman"/>
+          <w:sz w:val="24"/>
+          <w:szCs w:val="24"/>
+        </w:rPr>
+        <w:t>1</w:t>
+      </w:r>
+      <w:r>
+        <w:rPr>
+          <w:rFonts w:ascii="Times New Roman" w:hAnsi="Times New Roman" w:cs="Times New Roman"/>
+          <w:sz w:val="24"/>
+          <w:szCs w:val="24"/>
+        </w:rPr>
+        <w:t>.</w:t>
+      </w:r>
+      <w:r>
+        <w:rPr>
+          <w:rFonts w:ascii="Times New Roman" w:hAnsi="Times New Roman" w:cs="Times New Roman"/>
+          <w:sz w:val="24"/>
+          <w:szCs w:val="24"/>
+        </w:rPr>
+        <w:t>resources: contains</w:t>
+      </w:r>
+      <w:r>
+        <w:rPr>
+          <w:rFonts w:ascii="Times New Roman" w:hAnsi="Times New Roman" w:cs="Times New Roman"/>
+          <w:sz w:val="24"/>
+          <w:szCs w:val="24"/>
+        </w:rPr>
+        <w:t xml:space="preserve"> the html files to be served.</w:t>
+      </w:r>
+    </w:p>
+    <w:p>
+      <w:pPr>
+        <w:pStyle w:val="ListParagraph"/>
+        <w:spacing w:line="240" w:lineRule="auto"/>
+        <w:ind w:left="1080"/>
+        <w:jc w:val="both"/>
+        <w:rPr>
+          <w:rFonts w:ascii="Times New Roman" w:hAnsi="Times New Roman" w:cs="Times New Roman"/>
+          <w:sz w:val="24"/>
+          <w:szCs w:val="24"/>
+        </w:rPr>
+      </w:pPr>
+      <w:r>
+        <w:rPr>
+          <w:rFonts w:ascii="Times New Roman" w:hAnsi="Times New Roman" w:cs="Times New Roman"/>
+          <w:sz w:val="24"/>
+          <w:szCs w:val="24"/>
+        </w:rPr>
+        <w:t>2.</w:t>
+      </w:r>
+      <w:r>
+        <w:rPr>
+          <w:rFonts w:ascii="Times New Roman" w:hAnsi="Times New Roman" w:cs="Times New Roman"/>
+          <w:sz w:val="24"/>
+          <w:szCs w:val="24"/>
+        </w:rPr>
+        <w:t>images: contains</w:t>
+      </w:r>
+      <w:r>
+        <w:rPr>
+          <w:rFonts w:ascii="Times New Roman" w:hAnsi="Times New Roman" w:cs="Times New Roman"/>
+          <w:sz w:val="24"/>
+          <w:szCs w:val="24"/>
+        </w:rPr>
+        <w:t xml:space="preserve"> the dynamic and static images </w:t>
+      </w:r>
+      <w:r>
+        <w:rPr>
+          <w:rFonts w:ascii="Times New Roman" w:hAnsi="Times New Roman" w:cs="Times New Roman"/>
+          <w:sz w:val="24"/>
+          <w:szCs w:val="24"/>
+        </w:rPr>
+        <w:t>which will be served.</w:t>
+      </w:r>
+    </w:p>
+    <w:p>
+      <w:pPr>
+        <w:pStyle w:val="ListParagraph"/>
+        <w:spacing w:line="240" w:lineRule="auto"/>
+        <w:ind w:left="1080"/>
+        <w:jc w:val="both"/>
+        <w:rPr>
+          <w:rFonts w:ascii="Times New Roman" w:hAnsi="Times New Roman" w:cs="Times New Roman"/>
+          <w:sz w:val="24"/>
+          <w:szCs w:val="24"/>
+        </w:rPr>
+      </w:pPr>
+      <w:r>
+        <w:rPr>
+          <w:rFonts w:ascii="Times New Roman" w:hAnsi="Times New Roman" w:cs="Times New Roman"/>
+          <w:sz w:val="24"/>
+          <w:szCs w:val="24"/>
+        </w:rPr>
+        <w:t>3:</w:t>
+      </w:r>
+      <w:r>
+        <w:rPr>
+          <w:rFonts w:ascii="Times New Roman" w:hAnsi="Times New Roman" w:cs="Times New Roman"/>
+          <w:sz w:val="24"/>
+          <w:szCs w:val="24"/>
+        </w:rPr>
+        <w:t>data: contains</w:t>
+      </w:r>
+      <w:r>
+        <w:rPr>
+          <w:rFonts w:ascii="Times New Roman" w:hAnsi="Times New Roman" w:cs="Times New Roman"/>
+          <w:sz w:val="24"/>
+          <w:szCs w:val="24"/>
+        </w:rPr>
+        <w:t xml:space="preserve"> Netflix_titles.csv</w:t>
+      </w:r>
+    </w:p>
+    <w:p>
+      <w:pPr>
+        <w:pStyle w:val="ListParagraph"/>
+        <w:spacing w:line="240" w:lineRule="auto"/>
+        <w:ind w:left="1080"/>
+        <w:jc w:val="both"/>
+        <w:rPr>
+          <w:rFonts w:ascii="Times New Roman" w:hAnsi="Times New Roman" w:cs="Times New Roman"/>
+          <w:sz w:val="24"/>
+          <w:szCs w:val="24"/>
+        </w:rPr>
+      </w:pPr>
+      <w:r>
+        <w:rPr>
+          <w:rFonts w:ascii="Times New Roman" w:hAnsi="Times New Roman" w:cs="Times New Roman"/>
+          <w:sz w:val="24"/>
+          <w:szCs w:val="24"/>
+        </w:rPr>
+        <w:t>4: server.py</w:t>
+      </w:r>
+      <w:r>
+        <w:rPr>
+          <w:rFonts w:ascii="Times New Roman" w:hAnsi="Times New Roman" w:cs="Times New Roman"/>
+          <w:sz w:val="24"/>
+          <w:szCs w:val="24"/>
+        </w:rPr>
+        <w:t>:</w:t>
       </w:r>
       <w:r>
         <w:rPr>
@@ -1208,64 +1730,197 @@
           <w:sz w:val="24"/>
           <w:szCs w:val="24"/>
         </w:rPr>
-        <w:t xml:space="preserve">Server using </w:t>
-      </w:r>
-      <w:r>
-        <w:rPr>
-          <w:rFonts w:ascii="Times New Roman" w:hAnsi="Times New Roman" w:cs="Times New Roman"/>
-          <w:sz w:val="24"/>
-          <w:szCs w:val="24"/>
-        </w:rPr>
-        <w:t xml:space="preserve">Python </w:t>
-      </w:r>
-      <w:r>
-        <w:rPr>
-          <w:rFonts w:ascii="Times New Roman" w:hAnsi="Times New Roman" w:cs="Times New Roman"/>
-          <w:sz w:val="24"/>
-          <w:szCs w:val="24"/>
-        </w:rPr>
-        <w:t>for serving the HTML, CSS, JS and Image files.</w:t>
-      </w:r>
-    </w:p>
-    <w:p>
-      <w:pPr>
-        <w:spacing w:line="240" w:lineRule="auto"/>
-        <w:ind w:left="720"/>
-        <w:jc w:val="both"/>
-        <w:rPr>
-          <w:rFonts w:ascii="Times New Roman" w:hAnsi="Times New Roman" w:cs="Times New Roman"/>
-          <w:sz w:val="24"/>
-          <w:szCs w:val="24"/>
-        </w:rPr>
-      </w:pPr>
-      <w:r>
-        <w:rPr>
-          <w:rFonts w:ascii="Times New Roman" w:hAnsi="Times New Roman" w:cs="Times New Roman"/>
-          <w:sz w:val="24"/>
-          <w:szCs w:val="24"/>
-        </w:rPr>
-        <w:t>4.Dynamics handling of web queries.</w:t>
-      </w:r>
-    </w:p>
-    <w:p>
-      <w:pPr>
-        <w:spacing w:line="240" w:lineRule="auto"/>
-        <w:jc w:val="both"/>
-        <w:rPr>
-          <w:rFonts w:ascii="Times New Roman" w:hAnsi="Times New Roman" w:cs="Times New Roman"/>
-          <w:b/>
-          <w:sz w:val="24"/>
-          <w:szCs w:val="24"/>
-        </w:rPr>
-      </w:pPr>
-      <w:r>
-        <w:rPr>
-          <w:rFonts w:ascii="Times New Roman" w:hAnsi="Times New Roman" w:cs="Times New Roman"/>
-          <w:b/>
-          <w:sz w:val="24"/>
-          <w:szCs w:val="24"/>
-        </w:rPr>
-        <w:t xml:space="preserve">       </w:t>
+        <w:t>consist of basic python http server, mainly focuses on routing the requests and handling the dynamic queries.</w:t>
+      </w:r>
+    </w:p>
+    <w:p>
+      <w:pPr>
+        <w:pStyle w:val="ListParagraph"/>
+        <w:spacing w:line="240" w:lineRule="auto"/>
+        <w:ind w:left="1080"/>
+        <w:jc w:val="both"/>
+        <w:rPr>
+          <w:rFonts w:ascii="Times New Roman" w:hAnsi="Times New Roman" w:cs="Times New Roman"/>
+          <w:sz w:val="24"/>
+          <w:szCs w:val="24"/>
+        </w:rPr>
+      </w:pPr>
+      <w:r>
+        <w:rPr>
+          <w:rFonts w:ascii="Times New Roman" w:hAnsi="Times New Roman" w:cs="Times New Roman"/>
+          <w:sz w:val="24"/>
+          <w:szCs w:val="24"/>
+        </w:rPr>
+        <w:t>5: result_actor.py</w:t>
+      </w:r>
+      <w:r>
+        <w:rPr>
+          <w:rFonts w:ascii="Times New Roman" w:hAnsi="Times New Roman" w:cs="Times New Roman"/>
+          <w:sz w:val="24"/>
+          <w:szCs w:val="24"/>
+        </w:rPr>
+        <w:t>:</w:t>
+      </w:r>
+      <w:r>
+        <w:rPr>
+          <w:rFonts w:ascii="Times New Roman" w:hAnsi="Times New Roman" w:cs="Times New Roman"/>
+          <w:sz w:val="24"/>
+          <w:szCs w:val="24"/>
+        </w:rPr>
+        <w:t xml:space="preserve"> </w:t>
+      </w:r>
+      <w:r>
+        <w:rPr>
+          <w:rFonts w:ascii="Times New Roman" w:hAnsi="Times New Roman" w:cs="Times New Roman"/>
+          <w:sz w:val="24"/>
+          <w:szCs w:val="24"/>
+        </w:rPr>
+        <w:t>consist of logic to create summary graphs based on a search query for actor.</w:t>
+      </w:r>
+    </w:p>
+    <w:p>
+      <w:pPr>
+        <w:pStyle w:val="ListParagraph"/>
+        <w:spacing w:line="240" w:lineRule="auto"/>
+        <w:ind w:left="1080"/>
+        <w:jc w:val="both"/>
+        <w:rPr>
+          <w:rFonts w:ascii="Times New Roman" w:hAnsi="Times New Roman" w:cs="Times New Roman"/>
+          <w:sz w:val="24"/>
+          <w:szCs w:val="24"/>
+        </w:rPr>
+      </w:pPr>
+      <w:r>
+        <w:rPr>
+          <w:rFonts w:ascii="Times New Roman" w:hAnsi="Times New Roman" w:cs="Times New Roman"/>
+          <w:sz w:val="24"/>
+          <w:szCs w:val="24"/>
+        </w:rPr>
+        <w:t>6: result_director.py</w:t>
+      </w:r>
+      <w:r>
+        <w:rPr>
+          <w:rFonts w:ascii="Times New Roman" w:hAnsi="Times New Roman" w:cs="Times New Roman"/>
+          <w:sz w:val="24"/>
+          <w:szCs w:val="24"/>
+        </w:rPr>
+        <w:t>: consist of logic to create summary graphs based on a search query for actor</w:t>
+      </w:r>
+    </w:p>
+    <w:p>
+      <w:pPr>
+        <w:pStyle w:val="ListParagraph"/>
+        <w:spacing w:line="240" w:lineRule="auto"/>
+        <w:ind w:left="1080"/>
+        <w:jc w:val="both"/>
+        <w:rPr>
+          <w:rFonts w:ascii="Times New Roman" w:hAnsi="Times New Roman" w:cs="Times New Roman"/>
+          <w:sz w:val="24"/>
+          <w:szCs w:val="24"/>
+        </w:rPr>
+      </w:pPr>
+      <w:r>
+        <w:rPr>
+          <w:rFonts w:ascii="Times New Roman" w:hAnsi="Times New Roman" w:cs="Times New Roman"/>
+          <w:sz w:val="24"/>
+          <w:szCs w:val="24"/>
+        </w:rPr>
+        <w:t xml:space="preserve">7: style.css: has the styling properties for the </w:t>
+      </w:r>
+      <w:proofErr w:type="spellStart"/>
+      <w:r>
+        <w:rPr>
+          <w:rFonts w:ascii="Times New Roman" w:hAnsi="Times New Roman" w:cs="Times New Roman"/>
+          <w:sz w:val="24"/>
+          <w:szCs w:val="24"/>
+        </w:rPr>
+        <w:t>htmls</w:t>
+      </w:r>
+      <w:proofErr w:type="spellEnd"/>
+      <w:r>
+        <w:rPr>
+          <w:rFonts w:ascii="Times New Roman" w:hAnsi="Times New Roman" w:cs="Times New Roman"/>
+          <w:sz w:val="24"/>
+          <w:szCs w:val="24"/>
+        </w:rPr>
+        <w:t xml:space="preserve"> served.</w:t>
+      </w:r>
+    </w:p>
+    <w:p>
+      <w:pPr>
+        <w:pStyle w:val="ListParagraph"/>
+        <w:spacing w:line="240" w:lineRule="auto"/>
+        <w:ind w:left="1080"/>
+        <w:jc w:val="both"/>
+        <w:rPr>
+          <w:rFonts w:ascii="Times New Roman" w:hAnsi="Times New Roman" w:cs="Times New Roman"/>
+          <w:sz w:val="24"/>
+          <w:szCs w:val="24"/>
+        </w:rPr>
+      </w:pPr>
+    </w:p>
+    <w:p>
+      <w:pPr>
+        <w:pStyle w:val="ListParagraph"/>
+        <w:spacing w:line="240" w:lineRule="auto"/>
+        <w:ind w:left="1080"/>
+        <w:jc w:val="both"/>
+        <w:rPr>
+          <w:rFonts w:ascii="Times New Roman" w:hAnsi="Times New Roman" w:cs="Times New Roman"/>
+          <w:sz w:val="24"/>
+          <w:szCs w:val="24"/>
+        </w:rPr>
+      </w:pPr>
+    </w:p>
+    <w:p>
+      <w:pPr>
+        <w:spacing w:line="240" w:lineRule="auto"/>
+        <w:jc w:val="both"/>
+        <w:rPr>
+          <w:rFonts w:ascii="Times New Roman" w:hAnsi="Times New Roman" w:cs="Times New Roman"/>
+          <w:b/>
+          <w:sz w:val="24"/>
+          <w:szCs w:val="24"/>
+        </w:rPr>
+      </w:pPr>
+      <w:r>
+        <w:rPr>
+          <w:rFonts w:ascii="Times New Roman" w:hAnsi="Times New Roman" w:cs="Times New Roman"/>
+          <w:b/>
+          <w:sz w:val="24"/>
+          <w:szCs w:val="24"/>
+        </w:rPr>
+        <w:t xml:space="preserve">RUNNING </w:t>
+      </w:r>
+      <w:proofErr w:type="gramStart"/>
+      <w:r>
+        <w:rPr>
+          <w:rFonts w:ascii="Times New Roman" w:hAnsi="Times New Roman" w:cs="Times New Roman"/>
+          <w:b/>
+          <w:sz w:val="24"/>
+          <w:szCs w:val="24"/>
+        </w:rPr>
+        <w:t>INSTRUCTIONS:-</w:t>
+      </w:r>
+      <w:proofErr w:type="gramEnd"/>
+    </w:p>
+    <w:p>
+      <w:pPr>
+        <w:spacing w:line="240" w:lineRule="auto"/>
+        <w:jc w:val="both"/>
+        <w:rPr>
+          <w:rFonts w:ascii="Times New Roman" w:hAnsi="Times New Roman" w:cs="Times New Roman"/>
+          <w:sz w:val="24"/>
+          <w:szCs w:val="24"/>
+        </w:rPr>
+      </w:pPr>
+      <w:r>
+        <w:rPr>
+          <w:rFonts w:ascii="Times New Roman" w:hAnsi="Times New Roman" w:cs="Times New Roman"/>
+          <w:sz w:val="24"/>
+          <w:szCs w:val="24"/>
+        </w:rPr>
+        <w:t>Before running the python code, one should have following modules installed on his/her machine-</w:t>
       </w:r>
     </w:p>
     <w:p>
@@ -1273,27 +1928,495 @@
         <w:pStyle w:val="ListParagraph"/>
         <w:numPr>
           <w:ilvl w:val="0"/>
-          <w:numId w:val="1"/>
+          <w:numId w:val="11"/>
         </w:numPr>
         <w:spacing w:line="240" w:lineRule="auto"/>
         <w:jc w:val="both"/>
         <w:rPr>
           <w:rFonts w:ascii="Times New Roman" w:hAnsi="Times New Roman" w:cs="Times New Roman"/>
-          <w:b/>
-          <w:sz w:val="24"/>
-          <w:szCs w:val="24"/>
-        </w:rPr>
-      </w:pPr>
-      <w:r>
-        <w:rPr>
-          <w:rFonts w:ascii="Times New Roman" w:hAnsi="Times New Roman" w:cs="Times New Roman"/>
-          <w:b/>
-          <w:sz w:val="24"/>
-          <w:szCs w:val="24"/>
-        </w:rPr>
-        <w:lastRenderedPageBreak/>
-        <w:t>POSSIBLE FUTURE WORK PENDING:-</w:t>
-      </w:r>
+          <w:sz w:val="24"/>
+          <w:szCs w:val="24"/>
+        </w:rPr>
+      </w:pPr>
+      <w:proofErr w:type="spellStart"/>
+      <w:r>
+        <w:rPr>
+          <w:rFonts w:ascii="Times New Roman" w:hAnsi="Times New Roman" w:cs="Times New Roman"/>
+          <w:sz w:val="24"/>
+          <w:szCs w:val="24"/>
+        </w:rPr>
+        <w:t>numpy</w:t>
+      </w:r>
+      <w:proofErr w:type="spellEnd"/>
+    </w:p>
+    <w:p>
+      <w:pPr>
+        <w:pStyle w:val="ListParagraph"/>
+        <w:numPr>
+          <w:ilvl w:val="0"/>
+          <w:numId w:val="11"/>
+        </w:numPr>
+        <w:spacing w:line="240" w:lineRule="auto"/>
+        <w:jc w:val="both"/>
+        <w:rPr>
+          <w:rFonts w:ascii="Times New Roman" w:hAnsi="Times New Roman" w:cs="Times New Roman"/>
+          <w:sz w:val="24"/>
+          <w:szCs w:val="24"/>
+        </w:rPr>
+      </w:pPr>
+      <w:r>
+        <w:rPr>
+          <w:rFonts w:ascii="Times New Roman" w:hAnsi="Times New Roman" w:cs="Times New Roman"/>
+          <w:sz w:val="24"/>
+          <w:szCs w:val="24"/>
+        </w:rPr>
+        <w:t>pandas</w:t>
+      </w:r>
+    </w:p>
+    <w:p>
+      <w:pPr>
+        <w:pStyle w:val="ListParagraph"/>
+        <w:numPr>
+          <w:ilvl w:val="0"/>
+          <w:numId w:val="11"/>
+        </w:numPr>
+        <w:spacing w:line="240" w:lineRule="auto"/>
+        <w:jc w:val="both"/>
+        <w:rPr>
+          <w:rFonts w:ascii="Times New Roman" w:hAnsi="Times New Roman" w:cs="Times New Roman"/>
+          <w:sz w:val="24"/>
+          <w:szCs w:val="24"/>
+        </w:rPr>
+      </w:pPr>
+      <w:r>
+        <w:rPr>
+          <w:rFonts w:ascii="Times New Roman" w:hAnsi="Times New Roman" w:cs="Times New Roman"/>
+          <w:sz w:val="24"/>
+          <w:szCs w:val="24"/>
+        </w:rPr>
+        <w:t xml:space="preserve">matplotlib &amp; </w:t>
+      </w:r>
+      <w:proofErr w:type="spellStart"/>
+      <w:proofErr w:type="gramStart"/>
+      <w:r>
+        <w:rPr>
+          <w:rFonts w:ascii="Times New Roman" w:hAnsi="Times New Roman" w:cs="Times New Roman"/>
+          <w:sz w:val="24"/>
+          <w:szCs w:val="24"/>
+        </w:rPr>
+        <w:t>matplotlib.pyplot</w:t>
+      </w:r>
+      <w:proofErr w:type="spellEnd"/>
+      <w:proofErr w:type="gramEnd"/>
+    </w:p>
+    <w:p>
+      <w:pPr>
+        <w:pStyle w:val="ListParagraph"/>
+        <w:numPr>
+          <w:ilvl w:val="0"/>
+          <w:numId w:val="11"/>
+        </w:numPr>
+        <w:spacing w:line="240" w:lineRule="auto"/>
+        <w:jc w:val="both"/>
+        <w:rPr>
+          <w:rFonts w:ascii="Times New Roman" w:hAnsi="Times New Roman" w:cs="Times New Roman"/>
+          <w:sz w:val="24"/>
+          <w:szCs w:val="24"/>
+        </w:rPr>
+      </w:pPr>
+      <w:r>
+        <w:rPr>
+          <w:rFonts w:ascii="Times New Roman" w:hAnsi="Times New Roman" w:cs="Times New Roman"/>
+          <w:sz w:val="24"/>
+          <w:szCs w:val="24"/>
+        </w:rPr>
+        <w:t>collections</w:t>
+      </w:r>
+    </w:p>
+    <w:p>
+      <w:pPr>
+        <w:pStyle w:val="ListParagraph"/>
+        <w:numPr>
+          <w:ilvl w:val="0"/>
+          <w:numId w:val="11"/>
+        </w:numPr>
+        <w:spacing w:line="240" w:lineRule="auto"/>
+        <w:jc w:val="both"/>
+        <w:rPr>
+          <w:rFonts w:ascii="Times New Roman" w:hAnsi="Times New Roman" w:cs="Times New Roman"/>
+          <w:sz w:val="24"/>
+          <w:szCs w:val="24"/>
+        </w:rPr>
+      </w:pPr>
+      <w:proofErr w:type="spellStart"/>
+      <w:proofErr w:type="gramStart"/>
+      <w:r>
+        <w:rPr>
+          <w:rFonts w:ascii="Times New Roman" w:hAnsi="Times New Roman" w:cs="Times New Roman"/>
+          <w:sz w:val="24"/>
+          <w:szCs w:val="24"/>
+        </w:rPr>
+        <w:t>http.server</w:t>
+      </w:r>
+      <w:proofErr w:type="spellEnd"/>
+      <w:proofErr w:type="gramEnd"/>
+    </w:p>
+    <w:p>
+      <w:pPr>
+        <w:pStyle w:val="ListParagraph"/>
+        <w:spacing w:line="240" w:lineRule="auto"/>
+        <w:ind w:left="1800"/>
+        <w:jc w:val="both"/>
+        <w:rPr>
+          <w:rFonts w:ascii="Times New Roman" w:hAnsi="Times New Roman" w:cs="Times New Roman"/>
+          <w:sz w:val="24"/>
+          <w:szCs w:val="24"/>
+        </w:rPr>
+      </w:pPr>
+    </w:p>
+    <w:p>
+      <w:pPr>
+        <w:spacing w:line="240" w:lineRule="auto"/>
+        <w:ind w:left="1020"/>
+        <w:jc w:val="both"/>
+        <w:rPr>
+          <w:rFonts w:ascii="Times New Roman" w:hAnsi="Times New Roman" w:cs="Times New Roman"/>
+          <w:sz w:val="24"/>
+          <w:szCs w:val="24"/>
+        </w:rPr>
+      </w:pPr>
+      <w:proofErr w:type="spellStart"/>
+      <w:r>
+        <w:rPr>
+          <w:rFonts w:ascii="Times New Roman" w:hAnsi="Times New Roman" w:cs="Times New Roman"/>
+          <w:sz w:val="24"/>
+          <w:szCs w:val="24"/>
+        </w:rPr>
+        <w:t>Jupy</w:t>
+      </w:r>
+      <w:r>
+        <w:rPr>
+          <w:rFonts w:ascii="Times New Roman" w:hAnsi="Times New Roman" w:cs="Times New Roman"/>
+          <w:sz w:val="24"/>
+          <w:szCs w:val="24"/>
+        </w:rPr>
+        <w:t>t</w:t>
+      </w:r>
+      <w:r>
+        <w:rPr>
+          <w:rFonts w:ascii="Times New Roman" w:hAnsi="Times New Roman" w:cs="Times New Roman"/>
+          <w:sz w:val="24"/>
+          <w:szCs w:val="24"/>
+        </w:rPr>
+        <w:t>er</w:t>
+      </w:r>
+      <w:proofErr w:type="spellEnd"/>
+      <w:r>
+        <w:rPr>
+          <w:rFonts w:ascii="Times New Roman" w:hAnsi="Times New Roman" w:cs="Times New Roman"/>
+          <w:sz w:val="24"/>
+          <w:szCs w:val="24"/>
+        </w:rPr>
+        <w:t xml:space="preserve"> n</w:t>
+      </w:r>
+      <w:r>
+        <w:rPr>
+          <w:rFonts w:ascii="Times New Roman" w:hAnsi="Times New Roman" w:cs="Times New Roman"/>
+          <w:sz w:val="24"/>
+          <w:szCs w:val="24"/>
+        </w:rPr>
+        <w:t>o</w:t>
+      </w:r>
+      <w:r>
+        <w:rPr>
+          <w:rFonts w:ascii="Times New Roman" w:hAnsi="Times New Roman" w:cs="Times New Roman"/>
+          <w:sz w:val="24"/>
+          <w:szCs w:val="24"/>
+        </w:rPr>
+        <w:t xml:space="preserve">tebook contains the raw data </w:t>
+      </w:r>
+      <w:proofErr w:type="spellStart"/>
+      <w:r>
+        <w:rPr>
+          <w:rFonts w:ascii="Times New Roman" w:hAnsi="Times New Roman" w:cs="Times New Roman"/>
+          <w:sz w:val="24"/>
+          <w:szCs w:val="24"/>
+        </w:rPr>
+        <w:t>explorating</w:t>
+      </w:r>
+      <w:proofErr w:type="spellEnd"/>
+      <w:r>
+        <w:rPr>
+          <w:rFonts w:ascii="Times New Roman" w:hAnsi="Times New Roman" w:cs="Times New Roman"/>
+          <w:sz w:val="24"/>
+          <w:szCs w:val="24"/>
+        </w:rPr>
+        <w:t xml:space="preserve"> and generation of </w:t>
+      </w:r>
+      <w:r>
+        <w:rPr>
+          <w:rFonts w:ascii="Times New Roman" w:hAnsi="Times New Roman" w:cs="Times New Roman"/>
+          <w:sz w:val="24"/>
+          <w:szCs w:val="24"/>
+        </w:rPr>
+        <w:t xml:space="preserve">static image files for overall summary </w:t>
+      </w:r>
+    </w:p>
+    <w:p>
+      <w:pPr>
+        <w:pStyle w:val="ListParagraph"/>
+        <w:numPr>
+          <w:ilvl w:val="1"/>
+          <w:numId w:val="15"/>
+        </w:numPr>
+        <w:spacing w:line="240" w:lineRule="auto"/>
+        <w:jc w:val="both"/>
+        <w:rPr>
+          <w:rFonts w:ascii="Times New Roman" w:hAnsi="Times New Roman" w:cs="Times New Roman"/>
+          <w:sz w:val="24"/>
+          <w:szCs w:val="24"/>
+        </w:rPr>
+      </w:pPr>
+      <w:r>
+        <w:rPr>
+          <w:rFonts w:ascii="Times New Roman" w:hAnsi="Times New Roman" w:cs="Times New Roman"/>
+          <w:sz w:val="24"/>
+          <w:szCs w:val="24"/>
+        </w:rPr>
+        <w:t xml:space="preserve">on </w:t>
+      </w:r>
+      <w:proofErr w:type="spellStart"/>
+      <w:r>
+        <w:rPr>
+          <w:rFonts w:ascii="Times New Roman" w:hAnsi="Times New Roman" w:cs="Times New Roman"/>
+          <w:sz w:val="24"/>
+          <w:szCs w:val="24"/>
+        </w:rPr>
+        <w:t>cmdline</w:t>
+      </w:r>
+      <w:proofErr w:type="spellEnd"/>
+      <w:r>
+        <w:rPr>
+          <w:rFonts w:ascii="Times New Roman" w:hAnsi="Times New Roman" w:cs="Times New Roman"/>
+          <w:sz w:val="24"/>
+          <w:szCs w:val="24"/>
+        </w:rPr>
+        <w:t xml:space="preserve"> type </w:t>
+      </w:r>
+      <w:r>
+        <w:rPr>
+          <w:rFonts w:ascii="Times New Roman" w:hAnsi="Times New Roman" w:cs="Times New Roman"/>
+          <w:sz w:val="24"/>
+          <w:szCs w:val="24"/>
+        </w:rPr>
+        <w:t>python3 server.py 8001</w:t>
+      </w:r>
+    </w:p>
+    <w:p>
+      <w:pPr>
+        <w:pStyle w:val="ListParagraph"/>
+        <w:numPr>
+          <w:ilvl w:val="1"/>
+          <w:numId w:val="15"/>
+        </w:numPr>
+        <w:spacing w:line="240" w:lineRule="auto"/>
+        <w:jc w:val="both"/>
+        <w:rPr>
+          <w:rFonts w:ascii="Times New Roman" w:hAnsi="Times New Roman" w:cs="Times New Roman"/>
+          <w:sz w:val="24"/>
+          <w:szCs w:val="24"/>
+        </w:rPr>
+      </w:pPr>
+      <w:r>
+        <w:rPr>
+          <w:rFonts w:ascii="Times New Roman" w:hAnsi="Times New Roman" w:cs="Times New Roman"/>
+          <w:sz w:val="24"/>
+          <w:szCs w:val="24"/>
+        </w:rPr>
+        <w:t>O</w:t>
+      </w:r>
+      <w:r>
+        <w:rPr>
+          <w:rFonts w:ascii="Times New Roman" w:hAnsi="Times New Roman" w:cs="Times New Roman"/>
+          <w:sz w:val="24"/>
+          <w:szCs w:val="24"/>
+        </w:rPr>
+        <w:t xml:space="preserve">n any browser navigate to </w:t>
+      </w:r>
+      <w:r>
+        <w:rPr>
+          <w:rFonts w:ascii="Times New Roman" w:hAnsi="Times New Roman" w:cs="Times New Roman"/>
+          <w:sz w:val="24"/>
+          <w:szCs w:val="24"/>
+        </w:rPr>
+        <w:t>localhost:</w:t>
+      </w:r>
+      <w:r>
+        <w:rPr>
+          <w:rFonts w:ascii="Times New Roman" w:hAnsi="Times New Roman" w:cs="Times New Roman"/>
+          <w:sz w:val="24"/>
+          <w:szCs w:val="24"/>
+        </w:rPr>
+        <w:t>8001</w:t>
+      </w:r>
+    </w:p>
+    <w:p>
+      <w:pPr>
+        <w:pStyle w:val="ListParagraph"/>
+        <w:spacing w:line="240" w:lineRule="auto"/>
+        <w:jc w:val="both"/>
+        <w:rPr>
+          <w:rFonts w:ascii="Times New Roman" w:hAnsi="Times New Roman" w:cs="Times New Roman"/>
+          <w:sz w:val="24"/>
+          <w:szCs w:val="24"/>
+        </w:rPr>
+      </w:pPr>
+    </w:p>
+    <w:p>
+      <w:pPr>
+        <w:pStyle w:val="ListParagraph"/>
+        <w:spacing w:line="240" w:lineRule="auto"/>
+        <w:jc w:val="both"/>
+        <w:rPr>
+          <w:rFonts w:ascii="Times New Roman" w:hAnsi="Times New Roman" w:cs="Times New Roman"/>
+          <w:sz w:val="24"/>
+          <w:szCs w:val="24"/>
+        </w:rPr>
+      </w:pPr>
+    </w:p>
+    <w:p>
+      <w:pPr>
+        <w:spacing w:line="240" w:lineRule="auto"/>
+        <w:jc w:val="both"/>
+        <w:rPr>
+          <w:rFonts w:ascii="Times New Roman" w:hAnsi="Times New Roman" w:cs="Times New Roman"/>
+          <w:b/>
+          <w:bCs/>
+          <w:sz w:val="24"/>
+          <w:szCs w:val="24"/>
+        </w:rPr>
+      </w:pPr>
+      <w:r>
+        <w:rPr>
+          <w:rFonts w:ascii="Times New Roman" w:hAnsi="Times New Roman" w:cs="Times New Roman"/>
+          <w:b/>
+          <w:bCs/>
+          <w:sz w:val="24"/>
+          <w:szCs w:val="24"/>
+        </w:rPr>
+        <w:t>Current progress:</w:t>
+      </w:r>
+    </w:p>
+    <w:p>
+      <w:pPr>
+        <w:pStyle w:val="ListParagraph"/>
+        <w:spacing w:line="240" w:lineRule="auto"/>
+        <w:jc w:val="both"/>
+        <w:rPr>
+          <w:rFonts w:ascii="Times New Roman" w:hAnsi="Times New Roman" w:cs="Times New Roman"/>
+          <w:sz w:val="24"/>
+          <w:szCs w:val="24"/>
+        </w:rPr>
+      </w:pPr>
+      <w:r>
+        <w:rPr>
+          <w:rFonts w:ascii="Times New Roman" w:hAnsi="Times New Roman" w:cs="Times New Roman"/>
+          <w:sz w:val="24"/>
+          <w:szCs w:val="24"/>
+        </w:rPr>
+        <w:t>1.</w:t>
+      </w:r>
+      <w:r>
+        <w:rPr>
+          <w:rFonts w:ascii="Times New Roman" w:hAnsi="Times New Roman" w:cs="Times New Roman"/>
+          <w:sz w:val="24"/>
+          <w:szCs w:val="24"/>
+        </w:rPr>
+        <w:t xml:space="preserve">The summary section has been </w:t>
+      </w:r>
+      <w:proofErr w:type="gramStart"/>
+      <w:r>
+        <w:rPr>
+          <w:rFonts w:ascii="Times New Roman" w:hAnsi="Times New Roman" w:cs="Times New Roman"/>
+          <w:sz w:val="24"/>
+          <w:szCs w:val="24"/>
+        </w:rPr>
+        <w:t>implemented .</w:t>
+      </w:r>
+      <w:proofErr w:type="gramEnd"/>
+    </w:p>
+    <w:p>
+      <w:pPr>
+        <w:pStyle w:val="ListParagraph"/>
+        <w:spacing w:line="240" w:lineRule="auto"/>
+        <w:jc w:val="both"/>
+        <w:rPr>
+          <w:rFonts w:ascii="Times New Roman" w:hAnsi="Times New Roman" w:cs="Times New Roman"/>
+          <w:sz w:val="24"/>
+          <w:szCs w:val="24"/>
+        </w:rPr>
+      </w:pPr>
+      <w:r>
+        <w:rPr>
+          <w:rFonts w:ascii="Times New Roman" w:hAnsi="Times New Roman" w:cs="Times New Roman"/>
+          <w:sz w:val="24"/>
+          <w:szCs w:val="24"/>
+        </w:rPr>
+        <w:t>2.</w:t>
+      </w:r>
+      <w:r>
+        <w:rPr>
+          <w:rFonts w:ascii="Times New Roman" w:hAnsi="Times New Roman" w:cs="Times New Roman"/>
+          <w:sz w:val="24"/>
+          <w:szCs w:val="24"/>
+        </w:rPr>
+        <w:t>Dynamic search feature for actor and director is being implemented.</w:t>
+      </w:r>
+    </w:p>
+    <w:p>
+      <w:pPr>
+        <w:pStyle w:val="ListParagraph"/>
+        <w:spacing w:line="240" w:lineRule="auto"/>
+        <w:jc w:val="both"/>
+        <w:rPr>
+          <w:rFonts w:ascii="Times New Roman" w:hAnsi="Times New Roman" w:cs="Times New Roman"/>
+          <w:sz w:val="24"/>
+          <w:szCs w:val="24"/>
+          <w:u w:val="single"/>
+        </w:rPr>
+      </w:pPr>
+    </w:p>
+    <w:p>
+      <w:pPr>
+        <w:spacing w:line="240" w:lineRule="auto"/>
+        <w:jc w:val="both"/>
+        <w:rPr>
+          <w:rFonts w:ascii="Times New Roman" w:hAnsi="Times New Roman" w:cs="Times New Roman"/>
+          <w:b/>
+          <w:sz w:val="24"/>
+          <w:szCs w:val="24"/>
+        </w:rPr>
+      </w:pPr>
+      <w:r>
+        <w:rPr>
+          <w:rFonts w:ascii="Times New Roman" w:hAnsi="Times New Roman" w:cs="Times New Roman"/>
+          <w:b/>
+          <w:sz w:val="24"/>
+          <w:szCs w:val="24"/>
+        </w:rPr>
+        <w:t xml:space="preserve">POSSIBLE FUTURE WORK </w:t>
+      </w:r>
+      <w:proofErr w:type="gramStart"/>
+      <w:r>
+        <w:rPr>
+          <w:rFonts w:ascii="Times New Roman" w:hAnsi="Times New Roman" w:cs="Times New Roman"/>
+          <w:b/>
+          <w:sz w:val="24"/>
+          <w:szCs w:val="24"/>
+        </w:rPr>
+        <w:t>PENDING:-</w:t>
+      </w:r>
+      <w:proofErr w:type="gramEnd"/>
     </w:p>
     <w:p>
       <w:pPr>
@@ -1306,25 +2429,39 @@
         <w:jc w:val="both"/>
         <w:rPr>
           <w:rFonts w:ascii="Times New Roman" w:hAnsi="Times New Roman" w:cs="Times New Roman"/>
-          <w:sz w:val="24"/>
-          <w:szCs w:val="24"/>
-        </w:rPr>
-      </w:pPr>
-      <w:r>
-        <w:rPr>
-          <w:rFonts w:ascii="Times New Roman" w:hAnsi="Times New Roman" w:cs="Times New Roman"/>
-          <w:sz w:val="24"/>
-          <w:szCs w:val="24"/>
-        </w:rPr>
-        <w:t>S</w:t>
-      </w:r>
-      <w:r>
-        <w:rPr>
-          <w:rFonts w:ascii="Times New Roman" w:hAnsi="Times New Roman" w:cs="Times New Roman"/>
-          <w:sz w:val="24"/>
-          <w:szCs w:val="24"/>
-        </w:rPr>
-        <w:t>emantic analysis on the Description provided along with each title</w:t>
+          <w:bCs/>
+          <w:sz w:val="24"/>
+          <w:szCs w:val="24"/>
+        </w:rPr>
+      </w:pPr>
+      <w:r>
+        <w:rPr>
+          <w:rFonts w:ascii="Times New Roman" w:hAnsi="Times New Roman" w:cs="Times New Roman"/>
+          <w:bCs/>
+          <w:sz w:val="24"/>
+          <w:szCs w:val="24"/>
+        </w:rPr>
+        <w:t xml:space="preserve">Display </w:t>
+      </w:r>
+      <w:proofErr w:type="gramStart"/>
+      <w:r>
+        <w:rPr>
+          <w:rFonts w:ascii="Times New Roman" w:hAnsi="Times New Roman" w:cs="Times New Roman"/>
+          <w:bCs/>
+          <w:sz w:val="24"/>
+          <w:szCs w:val="24"/>
+        </w:rPr>
+        <w:t>the  latest</w:t>
+      </w:r>
+      <w:proofErr w:type="gramEnd"/>
+      <w:r>
+        <w:rPr>
+          <w:rFonts w:ascii="Times New Roman" w:hAnsi="Times New Roman" w:cs="Times New Roman"/>
+          <w:bCs/>
+          <w:sz w:val="24"/>
+          <w:szCs w:val="24"/>
+        </w:rPr>
+        <w:t xml:space="preserve"> and trending titles for an actor.</w:t>
       </w:r>
     </w:p>
     <w:p>
@@ -1338,313 +2475,74 @@
         <w:jc w:val="both"/>
         <w:rPr>
           <w:rFonts w:ascii="Times New Roman" w:hAnsi="Times New Roman" w:cs="Times New Roman"/>
-          <w:b/>
-          <w:sz w:val="24"/>
-          <w:szCs w:val="24"/>
-        </w:rPr>
-      </w:pPr>
-      <w:r>
-        <w:rPr>
-          <w:rFonts w:ascii="Times New Roman" w:hAnsi="Times New Roman" w:cs="Times New Roman"/>
-          <w:b/>
-          <w:sz w:val="24"/>
-          <w:szCs w:val="24"/>
-        </w:rPr>
-        <w:t>Display the  latest and trending titles for an actor.</w:t>
-      </w:r>
-    </w:p>
-    <w:p>
-      <w:pPr>
-        <w:pStyle w:val="ListParagraph"/>
-        <w:numPr>
-          <w:ilvl w:val="0"/>
-          <w:numId w:val="8"/>
-        </w:numPr>
-        <w:spacing w:line="240" w:lineRule="auto"/>
-        <w:jc w:val="both"/>
-        <w:rPr>
-          <w:rFonts w:ascii="Times New Roman" w:hAnsi="Times New Roman" w:cs="Times New Roman"/>
-          <w:b/>
-          <w:sz w:val="24"/>
-          <w:szCs w:val="24"/>
-        </w:rPr>
-      </w:pPr>
-      <w:r>
-        <w:rPr>
-          <w:rFonts w:ascii="Times New Roman" w:hAnsi="Times New Roman" w:cs="Times New Roman"/>
-          <w:b/>
-          <w:sz w:val="24"/>
-          <w:szCs w:val="24"/>
-        </w:rPr>
-        <w:t xml:space="preserve">Add </w:t>
-      </w:r>
-      <w:r>
-        <w:rPr>
-          <w:rFonts w:ascii="Times New Roman" w:hAnsi="Times New Roman" w:cs="Times New Roman"/>
-          <w:b/>
-          <w:sz w:val="24"/>
-          <w:szCs w:val="24"/>
-        </w:rPr>
-        <w:t>functionalities for search suggestions.</w:t>
-      </w:r>
-    </w:p>
-    <w:p>
-      <w:pPr>
-        <w:pStyle w:val="ListParagraph"/>
-        <w:spacing w:line="240" w:lineRule="auto"/>
-        <w:ind w:left="1080"/>
-        <w:jc w:val="both"/>
-        <w:rPr>
-          <w:rFonts w:ascii="Times New Roman" w:hAnsi="Times New Roman" w:cs="Times New Roman"/>
-          <w:b/>
-          <w:sz w:val="24"/>
-          <w:szCs w:val="24"/>
-        </w:rPr>
-      </w:pPr>
-    </w:p>
-    <w:p>
-      <w:pPr>
-        <w:pStyle w:val="ListParagraph"/>
-        <w:spacing w:line="240" w:lineRule="auto"/>
-        <w:ind w:left="1080"/>
-        <w:jc w:val="both"/>
-        <w:rPr>
-          <w:rFonts w:ascii="Times New Roman" w:hAnsi="Times New Roman" w:cs="Times New Roman"/>
-          <w:b/>
-          <w:sz w:val="24"/>
-          <w:szCs w:val="24"/>
-        </w:rPr>
-      </w:pPr>
-    </w:p>
-    <w:p>
-      <w:pPr>
-        <w:pStyle w:val="ListParagraph"/>
-        <w:numPr>
-          <w:ilvl w:val="0"/>
-          <w:numId w:val="8"/>
-        </w:numPr>
-        <w:spacing w:line="240" w:lineRule="auto"/>
-        <w:jc w:val="both"/>
-        <w:rPr>
-          <w:rFonts w:ascii="Times New Roman" w:hAnsi="Times New Roman" w:cs="Times New Roman"/>
-          <w:b/>
-          <w:sz w:val="24"/>
-          <w:szCs w:val="24"/>
-        </w:rPr>
-      </w:pPr>
-      <w:r>
-        <w:rPr>
-          <w:rFonts w:ascii="Times New Roman" w:hAnsi="Times New Roman" w:cs="Times New Roman"/>
-          <w:b/>
-          <w:sz w:val="24"/>
-          <w:szCs w:val="24"/>
-        </w:rPr>
-        <w:t>HIGH LEVEL DOCUMENTATION:-</w:t>
-      </w:r>
-    </w:p>
-    <w:p>
-      <w:pPr>
-        <w:pStyle w:val="ListParagraph"/>
-        <w:rPr>
-          <w:rFonts w:ascii="Times New Roman" w:hAnsi="Times New Roman" w:cs="Times New Roman"/>
-          <w:b/>
-          <w:sz w:val="24"/>
-          <w:szCs w:val="24"/>
-        </w:rPr>
-      </w:pPr>
-    </w:p>
-    <w:p>
-      <w:pPr>
-        <w:pStyle w:val="ListParagraph"/>
-        <w:spacing w:line="240" w:lineRule="auto"/>
-        <w:ind w:left="1080"/>
-        <w:jc w:val="both"/>
-        <w:rPr>
-          <w:rFonts w:ascii="Times New Roman" w:hAnsi="Times New Roman" w:cs="Times New Roman"/>
-          <w:sz w:val="24"/>
-          <w:szCs w:val="24"/>
-        </w:rPr>
-      </w:pPr>
-      <w:r>
-        <w:rPr>
-          <w:rFonts w:ascii="Times New Roman" w:hAnsi="Times New Roman" w:cs="Times New Roman"/>
-          <w:sz w:val="24"/>
-          <w:szCs w:val="24"/>
-        </w:rPr>
-        <w:t>P</w:t>
-      </w:r>
-      <w:r>
-        <w:rPr>
-          <w:rFonts w:ascii="Times New Roman" w:hAnsi="Times New Roman" w:cs="Times New Roman"/>
-          <w:sz w:val="24"/>
-          <w:szCs w:val="24"/>
-        </w:rPr>
-        <w:t xml:space="preserve">roject folder has following </w:t>
-      </w:r>
-      <w:r>
-        <w:rPr>
-          <w:rFonts w:ascii="Times New Roman" w:hAnsi="Times New Roman" w:cs="Times New Roman"/>
-          <w:sz w:val="24"/>
-          <w:szCs w:val="24"/>
-        </w:rPr>
-        <w:t>folders</w:t>
-      </w:r>
-      <w:r>
-        <w:rPr>
-          <w:rFonts w:ascii="Times New Roman" w:hAnsi="Times New Roman" w:cs="Times New Roman"/>
-          <w:sz w:val="24"/>
-          <w:szCs w:val="24"/>
-        </w:rPr>
-        <w:t>-</w:t>
-      </w:r>
-    </w:p>
-    <w:p>
-      <w:pPr>
-        <w:pStyle w:val="ListParagraph"/>
-        <w:spacing w:line="240" w:lineRule="auto"/>
-        <w:ind w:left="1080"/>
-        <w:jc w:val="both"/>
-        <w:rPr>
-          <w:rFonts w:ascii="Times New Roman" w:hAnsi="Times New Roman" w:cs="Times New Roman"/>
-          <w:sz w:val="24"/>
-          <w:szCs w:val="24"/>
-        </w:rPr>
-      </w:pPr>
-      <w:r>
-        <w:rPr>
-          <w:rFonts w:ascii="Times New Roman" w:hAnsi="Times New Roman" w:cs="Times New Roman"/>
-          <w:sz w:val="24"/>
-          <w:szCs w:val="24"/>
-        </w:rPr>
-        <w:t>1</w:t>
-      </w:r>
-      <w:r>
-        <w:rPr>
-          <w:rFonts w:ascii="Times New Roman" w:hAnsi="Times New Roman" w:cs="Times New Roman"/>
-          <w:sz w:val="24"/>
-          <w:szCs w:val="24"/>
-        </w:rPr>
-        <w:t>.</w:t>
-      </w:r>
-      <w:r>
-        <w:rPr>
-          <w:rFonts w:ascii="Times New Roman" w:hAnsi="Times New Roman" w:cs="Times New Roman"/>
-          <w:sz w:val="24"/>
-          <w:szCs w:val="24"/>
-        </w:rPr>
-        <w:t>resources: contains</w:t>
-      </w:r>
-      <w:r>
-        <w:rPr>
-          <w:rFonts w:ascii="Times New Roman" w:hAnsi="Times New Roman" w:cs="Times New Roman"/>
-          <w:sz w:val="24"/>
-          <w:szCs w:val="24"/>
-        </w:rPr>
-        <w:t xml:space="preserve"> the html files to be served.</w:t>
-      </w:r>
-    </w:p>
-    <w:p>
-      <w:pPr>
-        <w:pStyle w:val="ListParagraph"/>
-        <w:spacing w:line="240" w:lineRule="auto"/>
-        <w:ind w:left="1080"/>
-        <w:jc w:val="both"/>
-        <w:rPr>
-          <w:rFonts w:ascii="Times New Roman" w:hAnsi="Times New Roman" w:cs="Times New Roman"/>
-          <w:sz w:val="24"/>
-          <w:szCs w:val="24"/>
-        </w:rPr>
-      </w:pPr>
-      <w:r>
-        <w:rPr>
-          <w:rFonts w:ascii="Times New Roman" w:hAnsi="Times New Roman" w:cs="Times New Roman"/>
-          <w:sz w:val="24"/>
-          <w:szCs w:val="24"/>
-        </w:rPr>
-        <w:t>2.</w:t>
-      </w:r>
-      <w:r>
-        <w:rPr>
-          <w:rFonts w:ascii="Times New Roman" w:hAnsi="Times New Roman" w:cs="Times New Roman"/>
-          <w:sz w:val="24"/>
-          <w:szCs w:val="24"/>
-        </w:rPr>
-        <w:t>images: contains</w:t>
-      </w:r>
-      <w:r>
-        <w:rPr>
-          <w:rFonts w:ascii="Times New Roman" w:hAnsi="Times New Roman" w:cs="Times New Roman"/>
-          <w:sz w:val="24"/>
-          <w:szCs w:val="24"/>
-        </w:rPr>
-        <w:t xml:space="preserve"> the dynamic and static images </w:t>
-      </w:r>
-      <w:r>
-        <w:rPr>
-          <w:rFonts w:ascii="Times New Roman" w:hAnsi="Times New Roman" w:cs="Times New Roman"/>
-          <w:sz w:val="24"/>
-          <w:szCs w:val="24"/>
-        </w:rPr>
-        <w:t>which will be served.</w:t>
-      </w:r>
-    </w:p>
-    <w:p>
-      <w:pPr>
-        <w:pStyle w:val="ListParagraph"/>
-        <w:spacing w:line="240" w:lineRule="auto"/>
-        <w:ind w:left="1080"/>
-        <w:jc w:val="both"/>
-        <w:rPr>
-          <w:rFonts w:ascii="Times New Roman" w:hAnsi="Times New Roman" w:cs="Times New Roman"/>
-          <w:sz w:val="24"/>
-          <w:szCs w:val="24"/>
-        </w:rPr>
-      </w:pPr>
-      <w:r>
-        <w:rPr>
-          <w:rFonts w:ascii="Times New Roman" w:hAnsi="Times New Roman" w:cs="Times New Roman"/>
-          <w:sz w:val="24"/>
-          <w:szCs w:val="24"/>
-        </w:rPr>
-        <w:t>3:</w:t>
-      </w:r>
-      <w:r>
-        <w:rPr>
-          <w:rFonts w:ascii="Times New Roman" w:hAnsi="Times New Roman" w:cs="Times New Roman"/>
-          <w:sz w:val="24"/>
-          <w:szCs w:val="24"/>
-        </w:rPr>
-        <w:t>data: contains</w:t>
-      </w:r>
-      <w:r>
-        <w:rPr>
-          <w:rFonts w:ascii="Times New Roman" w:hAnsi="Times New Roman" w:cs="Times New Roman"/>
-          <w:sz w:val="24"/>
-          <w:szCs w:val="24"/>
-        </w:rPr>
-        <w:t xml:space="preserve"> Netflix_titles.csv</w:t>
-      </w:r>
-    </w:p>
-    <w:p>
-      <w:pPr>
-        <w:pStyle w:val="ListParagraph"/>
-        <w:spacing w:line="240" w:lineRule="auto"/>
-        <w:ind w:left="1080"/>
-        <w:jc w:val="both"/>
-        <w:rPr>
-          <w:rFonts w:ascii="Times New Roman" w:hAnsi="Times New Roman" w:cs="Times New Roman"/>
-          <w:sz w:val="24"/>
-          <w:szCs w:val="24"/>
-        </w:rPr>
-      </w:pPr>
-      <w:r>
-        <w:rPr>
-          <w:rFonts w:ascii="Times New Roman" w:hAnsi="Times New Roman" w:cs="Times New Roman"/>
-          <w:sz w:val="24"/>
-          <w:szCs w:val="24"/>
-        </w:rPr>
-        <w:t>4: server.py</w:t>
-      </w:r>
+          <w:bCs/>
+          <w:sz w:val="24"/>
+          <w:szCs w:val="24"/>
+        </w:rPr>
+      </w:pPr>
+      <w:r>
+        <w:rPr>
+          <w:rFonts w:ascii="Times New Roman" w:hAnsi="Times New Roman" w:cs="Times New Roman"/>
+          <w:bCs/>
+          <w:sz w:val="24"/>
+          <w:szCs w:val="24"/>
+        </w:rPr>
+        <w:t>Add</w:t>
+      </w:r>
+      <w:r>
+        <w:rPr>
+          <w:rFonts w:ascii="Times New Roman" w:hAnsi="Times New Roman" w:cs="Times New Roman"/>
+          <w:bCs/>
+          <w:sz w:val="24"/>
+          <w:szCs w:val="24"/>
+        </w:rPr>
+        <w:t xml:space="preserve">ing </w:t>
+      </w:r>
+      <w:r>
+        <w:rPr>
+          <w:rFonts w:ascii="Times New Roman" w:hAnsi="Times New Roman" w:cs="Times New Roman"/>
+          <w:bCs/>
+          <w:sz w:val="24"/>
+          <w:szCs w:val="24"/>
+        </w:rPr>
+        <w:t>functionalities for search.</w:t>
+      </w:r>
+    </w:p>
+    <w:p>
+      <w:pPr>
+        <w:pStyle w:val="ListParagraph"/>
+        <w:spacing w:line="240" w:lineRule="auto"/>
+        <w:jc w:val="both"/>
+        <w:rPr>
+          <w:rFonts w:ascii="Times New Roman" w:hAnsi="Times New Roman" w:cs="Times New Roman"/>
+          <w:bCs/>
+          <w:sz w:val="24"/>
+          <w:szCs w:val="24"/>
+          <w:u w:val="single"/>
+        </w:rPr>
+      </w:pPr>
+    </w:p>
+    <w:p>
+      <w:pPr>
+        <w:spacing w:line="240" w:lineRule="auto"/>
+        <w:jc w:val="both"/>
+        <w:rPr>
+          <w:rFonts w:ascii="Times New Roman" w:hAnsi="Times New Roman" w:cs="Times New Roman"/>
+          <w:sz w:val="24"/>
+          <w:szCs w:val="24"/>
+        </w:rPr>
+      </w:pPr>
+      <w:proofErr w:type="spellStart"/>
+      <w:r>
+        <w:rPr>
+          <w:rFonts w:ascii="Times New Roman" w:hAnsi="Times New Roman" w:cs="Times New Roman"/>
+          <w:sz w:val="24"/>
+          <w:szCs w:val="24"/>
+        </w:rPr>
+        <w:lastRenderedPageBreak/>
+        <w:t>Github</w:t>
+      </w:r>
+      <w:proofErr w:type="spellEnd"/>
       <w:r>
         <w:rPr>
           <w:rFonts w:ascii="Times New Roman" w:hAnsi="Times New Roman" w:cs="Times New Roman"/>
@@ -1654,50 +2552,19 @@
         <w:t>:</w:t>
       </w:r>
       <w:r>
-        <w:rPr>
-          <w:rFonts w:ascii="Times New Roman" w:hAnsi="Times New Roman" w:cs="Times New Roman"/>
-          <w:sz w:val="24"/>
-          <w:szCs w:val="24"/>
-        </w:rPr>
         <w:t xml:space="preserve"> </w:t>
       </w:r>
-      <w:r>
-        <w:rPr>
-          <w:rFonts w:ascii="Times New Roman" w:hAnsi="Times New Roman" w:cs="Times New Roman"/>
-          <w:sz w:val="24"/>
-          <w:szCs w:val="24"/>
-        </w:rPr>
-        <w:t>consist of basic python http server, mainly focuses on routing the requests and handling the dynamic queries.</w:t>
-      </w:r>
-    </w:p>
-    <w:p>
-      <w:pPr>
-        <w:pStyle w:val="ListParagraph"/>
-        <w:spacing w:line="240" w:lineRule="auto"/>
-        <w:ind w:left="1080"/>
-        <w:jc w:val="both"/>
-        <w:rPr>
-          <w:rFonts w:ascii="Times New Roman" w:hAnsi="Times New Roman" w:cs="Times New Roman"/>
-          <w:sz w:val="24"/>
-          <w:szCs w:val="24"/>
-        </w:rPr>
-      </w:pPr>
-      <w:r>
-        <w:rPr>
-          <w:rFonts w:ascii="Times New Roman" w:hAnsi="Times New Roman" w:cs="Times New Roman"/>
-          <w:sz w:val="24"/>
-          <w:szCs w:val="24"/>
-        </w:rPr>
-        <w:t>5: result_actor.py</w:t>
-      </w:r>
-      <w:r>
-        <w:rPr>
-          <w:rFonts w:ascii="Times New Roman" w:hAnsi="Times New Roman" w:cs="Times New Roman"/>
-          <w:sz w:val="24"/>
-          <w:szCs w:val="24"/>
-        </w:rPr>
-        <w:t>:</w:t>
-      </w:r>
+      <w:hyperlink r:id="rId6" w:history="1">
+        <w:r>
+          <w:rPr>
+            <w:rStyle w:val="Hyperlink"/>
+            <w:rFonts w:ascii="Times New Roman" w:hAnsi="Times New Roman" w:cs="Times New Roman"/>
+            <w:sz w:val="24"/>
+            <w:szCs w:val="24"/>
+          </w:rPr>
+          <w:t>https://github.com/master-hkshenoycse/MovieAnalyzerServer/tree/master</w:t>
+        </w:r>
+      </w:hyperlink>
       <w:r>
         <w:rPr>
           <w:rFonts w:ascii="Times New Roman" w:hAnsi="Times New Roman" w:cs="Times New Roman"/>
@@ -1706,415 +2573,18 @@
         </w:rPr>
         <w:t xml:space="preserve"> </w:t>
       </w:r>
-      <w:r>
-        <w:rPr>
-          <w:rFonts w:ascii="Times New Roman" w:hAnsi="Times New Roman" w:cs="Times New Roman"/>
-          <w:sz w:val="24"/>
-          <w:szCs w:val="24"/>
-        </w:rPr>
-        <w:t>consist of logic to create summary graphs based on a search query for actor.</w:t>
-      </w:r>
-    </w:p>
-    <w:p>
-      <w:pPr>
-        <w:pStyle w:val="ListParagraph"/>
-        <w:spacing w:line="240" w:lineRule="auto"/>
-        <w:ind w:left="1080"/>
-        <w:jc w:val="both"/>
-        <w:rPr>
-          <w:rFonts w:ascii="Times New Roman" w:hAnsi="Times New Roman" w:cs="Times New Roman"/>
-          <w:sz w:val="24"/>
-          <w:szCs w:val="24"/>
-        </w:rPr>
-      </w:pPr>
-      <w:r>
-        <w:rPr>
-          <w:rFonts w:ascii="Times New Roman" w:hAnsi="Times New Roman" w:cs="Times New Roman"/>
-          <w:sz w:val="24"/>
-          <w:szCs w:val="24"/>
-        </w:rPr>
-        <w:t>6: result_director.py</w:t>
-      </w:r>
-      <w:r>
-        <w:rPr>
-          <w:rFonts w:ascii="Times New Roman" w:hAnsi="Times New Roman" w:cs="Times New Roman"/>
-          <w:sz w:val="24"/>
-          <w:szCs w:val="24"/>
-        </w:rPr>
-        <w:t xml:space="preserve">: </w:t>
-      </w:r>
-      <w:r>
-        <w:rPr>
-          <w:rFonts w:ascii="Times New Roman" w:hAnsi="Times New Roman" w:cs="Times New Roman"/>
-          <w:sz w:val="24"/>
-          <w:szCs w:val="24"/>
-        </w:rPr>
-        <w:t>consist of logic to create summary graphs based on a search query for actor</w:t>
-      </w:r>
-    </w:p>
-    <w:p>
-      <w:pPr>
-        <w:pStyle w:val="ListParagraph"/>
-        <w:spacing w:line="240" w:lineRule="auto"/>
-        <w:ind w:left="1080"/>
-        <w:jc w:val="both"/>
-        <w:rPr>
-          <w:rFonts w:ascii="Times New Roman" w:hAnsi="Times New Roman" w:cs="Times New Roman"/>
-          <w:sz w:val="24"/>
-          <w:szCs w:val="24"/>
-        </w:rPr>
-      </w:pPr>
-      <w:r>
-        <w:rPr>
-          <w:rFonts w:ascii="Times New Roman" w:hAnsi="Times New Roman" w:cs="Times New Roman"/>
-          <w:sz w:val="24"/>
-          <w:szCs w:val="24"/>
-        </w:rPr>
-        <w:t>7: style.css: has the styling properties for the htmls served.</w:t>
-      </w:r>
-    </w:p>
-    <w:p>
-      <w:pPr>
-        <w:pStyle w:val="ListParagraph"/>
-        <w:spacing w:line="240" w:lineRule="auto"/>
-        <w:ind w:left="1080"/>
-        <w:jc w:val="both"/>
-        <w:rPr>
-          <w:rFonts w:ascii="Times New Roman" w:hAnsi="Times New Roman" w:cs="Times New Roman"/>
-          <w:sz w:val="24"/>
-          <w:szCs w:val="24"/>
-        </w:rPr>
-      </w:pPr>
-    </w:p>
-    <w:p>
-      <w:pPr>
-        <w:pStyle w:val="ListParagraph"/>
-        <w:spacing w:line="240" w:lineRule="auto"/>
-        <w:ind w:left="1080"/>
-        <w:jc w:val="both"/>
-        <w:rPr>
-          <w:rFonts w:ascii="Times New Roman" w:hAnsi="Times New Roman" w:cs="Times New Roman"/>
-          <w:sz w:val="24"/>
-          <w:szCs w:val="24"/>
-        </w:rPr>
-      </w:pPr>
-    </w:p>
-    <w:p>
-      <w:pPr>
-        <w:pStyle w:val="ListParagraph"/>
-        <w:spacing w:line="240" w:lineRule="auto"/>
-        <w:ind w:left="1080"/>
-        <w:jc w:val="both"/>
-        <w:rPr>
-          <w:rFonts w:ascii="Times New Roman" w:hAnsi="Times New Roman" w:cs="Times New Roman"/>
-          <w:b/>
-          <w:sz w:val="24"/>
-          <w:szCs w:val="24"/>
-        </w:rPr>
-      </w:pPr>
-      <w:r>
-        <w:rPr>
-          <w:rFonts w:ascii="Times New Roman" w:hAnsi="Times New Roman" w:cs="Times New Roman"/>
-          <w:b/>
-          <w:sz w:val="24"/>
-          <w:szCs w:val="24"/>
-        </w:rPr>
-        <w:t>RUNNING INSTRUCTIONS:-</w:t>
-      </w:r>
-    </w:p>
-    <w:p>
-      <w:pPr>
-        <w:pStyle w:val="ListParagraph"/>
-        <w:spacing w:line="240" w:lineRule="auto"/>
-        <w:ind w:left="1080"/>
-        <w:jc w:val="both"/>
-        <w:rPr>
-          <w:rFonts w:ascii="Times New Roman" w:hAnsi="Times New Roman" w:cs="Times New Roman"/>
-          <w:sz w:val="24"/>
-          <w:szCs w:val="24"/>
-        </w:rPr>
-      </w:pPr>
-      <w:r>
-        <w:rPr>
-          <w:rFonts w:ascii="Times New Roman" w:hAnsi="Times New Roman" w:cs="Times New Roman"/>
-          <w:sz w:val="24"/>
-          <w:szCs w:val="24"/>
-        </w:rPr>
-        <w:t>Before running the python code, one should have following modules installed on his/her machine-</w:t>
-      </w:r>
-    </w:p>
-    <w:p>
-      <w:pPr>
-        <w:pStyle w:val="ListParagraph"/>
-        <w:numPr>
-          <w:ilvl w:val="0"/>
-          <w:numId w:val="11"/>
-        </w:numPr>
-        <w:spacing w:line="240" w:lineRule="auto"/>
-        <w:jc w:val="both"/>
-        <w:rPr>
-          <w:rFonts w:ascii="Times New Roman" w:hAnsi="Times New Roman" w:cs="Times New Roman"/>
-          <w:sz w:val="24"/>
-          <w:szCs w:val="24"/>
-        </w:rPr>
-      </w:pPr>
-      <w:r>
-        <w:rPr>
-          <w:rFonts w:ascii="Times New Roman" w:hAnsi="Times New Roman" w:cs="Times New Roman"/>
-          <w:sz w:val="24"/>
-          <w:szCs w:val="24"/>
-        </w:rPr>
-        <w:t>numpy</w:t>
-      </w:r>
-    </w:p>
-    <w:p>
-      <w:pPr>
-        <w:pStyle w:val="ListParagraph"/>
-        <w:numPr>
-          <w:ilvl w:val="0"/>
-          <w:numId w:val="11"/>
-        </w:numPr>
-        <w:spacing w:line="240" w:lineRule="auto"/>
-        <w:jc w:val="both"/>
-        <w:rPr>
-          <w:rFonts w:ascii="Times New Roman" w:hAnsi="Times New Roman" w:cs="Times New Roman"/>
-          <w:sz w:val="24"/>
-          <w:szCs w:val="24"/>
-        </w:rPr>
-      </w:pPr>
-      <w:r>
-        <w:rPr>
-          <w:rFonts w:ascii="Times New Roman" w:hAnsi="Times New Roman" w:cs="Times New Roman"/>
-          <w:sz w:val="24"/>
-          <w:szCs w:val="24"/>
-        </w:rPr>
-        <w:t>pandas</w:t>
-      </w:r>
-    </w:p>
-    <w:p>
-      <w:pPr>
-        <w:pStyle w:val="ListParagraph"/>
-        <w:numPr>
-          <w:ilvl w:val="0"/>
-          <w:numId w:val="11"/>
-        </w:numPr>
-        <w:spacing w:line="240" w:lineRule="auto"/>
-        <w:jc w:val="both"/>
-        <w:rPr>
-          <w:rFonts w:ascii="Times New Roman" w:hAnsi="Times New Roman" w:cs="Times New Roman"/>
-          <w:sz w:val="24"/>
-          <w:szCs w:val="24"/>
-        </w:rPr>
-      </w:pPr>
-      <w:r>
-        <w:rPr>
-          <w:rFonts w:ascii="Times New Roman" w:hAnsi="Times New Roman" w:cs="Times New Roman"/>
-          <w:sz w:val="24"/>
-          <w:szCs w:val="24"/>
-        </w:rPr>
-        <w:t>matplotlib &amp; matplotlib.pyplot</w:t>
-      </w:r>
-    </w:p>
-    <w:p>
-      <w:pPr>
-        <w:pStyle w:val="ListParagraph"/>
-        <w:numPr>
-          <w:ilvl w:val="0"/>
-          <w:numId w:val="11"/>
-        </w:numPr>
-        <w:spacing w:line="240" w:lineRule="auto"/>
-        <w:jc w:val="both"/>
-        <w:rPr>
-          <w:rFonts w:ascii="Times New Roman" w:hAnsi="Times New Roman" w:cs="Times New Roman"/>
-          <w:sz w:val="24"/>
-          <w:szCs w:val="24"/>
-        </w:rPr>
-      </w:pPr>
-      <w:r>
-        <w:rPr>
-          <w:rFonts w:ascii="Times New Roman" w:hAnsi="Times New Roman" w:cs="Times New Roman"/>
-          <w:sz w:val="24"/>
-          <w:szCs w:val="24"/>
-        </w:rPr>
-        <w:t>collections</w:t>
-      </w:r>
-    </w:p>
-    <w:p>
-      <w:pPr>
-        <w:pStyle w:val="ListParagraph"/>
-        <w:numPr>
-          <w:ilvl w:val="0"/>
-          <w:numId w:val="11"/>
-        </w:numPr>
-        <w:spacing w:line="240" w:lineRule="auto"/>
-        <w:jc w:val="both"/>
-        <w:rPr>
-          <w:rFonts w:ascii="Times New Roman" w:hAnsi="Times New Roman" w:cs="Times New Roman"/>
-          <w:sz w:val="24"/>
-          <w:szCs w:val="24"/>
-        </w:rPr>
-      </w:pPr>
-      <w:r>
-        <w:rPr>
-          <w:rFonts w:ascii="Times New Roman" w:hAnsi="Times New Roman" w:cs="Times New Roman"/>
-          <w:sz w:val="24"/>
-          <w:szCs w:val="24"/>
-        </w:rPr>
-        <w:t>http.server</w:t>
-      </w:r>
-    </w:p>
-    <w:p>
-      <w:pPr>
-        <w:pStyle w:val="ListParagraph"/>
-        <w:spacing w:line="240" w:lineRule="auto"/>
-        <w:ind w:left="1800"/>
-        <w:jc w:val="both"/>
-        <w:rPr>
-          <w:rFonts w:ascii="Times New Roman" w:hAnsi="Times New Roman" w:cs="Times New Roman"/>
-          <w:sz w:val="24"/>
-          <w:szCs w:val="24"/>
-        </w:rPr>
-      </w:pPr>
-    </w:p>
-    <w:p>
-      <w:pPr>
-        <w:spacing w:line="240" w:lineRule="auto"/>
-        <w:ind w:left="1020"/>
-        <w:jc w:val="both"/>
-        <w:rPr>
-          <w:rFonts w:ascii="Times New Roman" w:hAnsi="Times New Roman" w:cs="Times New Roman"/>
-          <w:sz w:val="24"/>
-          <w:szCs w:val="24"/>
-        </w:rPr>
-      </w:pPr>
-      <w:r>
-        <w:rPr>
-          <w:rFonts w:ascii="Times New Roman" w:hAnsi="Times New Roman" w:cs="Times New Roman"/>
-          <w:sz w:val="24"/>
-          <w:szCs w:val="24"/>
-        </w:rPr>
-        <w:t>Jupy</w:t>
-      </w:r>
-      <w:r>
-        <w:rPr>
-          <w:rFonts w:ascii="Times New Roman" w:hAnsi="Times New Roman" w:cs="Times New Roman"/>
-          <w:sz w:val="24"/>
-          <w:szCs w:val="24"/>
-        </w:rPr>
-        <w:t>t</w:t>
-      </w:r>
-      <w:r>
-        <w:rPr>
-          <w:rFonts w:ascii="Times New Roman" w:hAnsi="Times New Roman" w:cs="Times New Roman"/>
-          <w:sz w:val="24"/>
-          <w:szCs w:val="24"/>
-        </w:rPr>
-        <w:t>er n</w:t>
-      </w:r>
-      <w:r>
-        <w:rPr>
-          <w:rFonts w:ascii="Times New Roman" w:hAnsi="Times New Roman" w:cs="Times New Roman"/>
-          <w:sz w:val="24"/>
-          <w:szCs w:val="24"/>
-        </w:rPr>
-        <w:t>o</w:t>
-      </w:r>
-      <w:r>
-        <w:rPr>
-          <w:rFonts w:ascii="Times New Roman" w:hAnsi="Times New Roman" w:cs="Times New Roman"/>
-          <w:sz w:val="24"/>
-          <w:szCs w:val="24"/>
-        </w:rPr>
-        <w:t xml:space="preserve">tebook contains the raw data explorating and generation of </w:t>
-      </w:r>
-      <w:r>
-        <w:rPr>
-          <w:rFonts w:ascii="Times New Roman" w:hAnsi="Times New Roman" w:cs="Times New Roman"/>
-          <w:sz w:val="24"/>
-          <w:szCs w:val="24"/>
-        </w:rPr>
-        <w:t xml:space="preserve">static image files for overall summary </w:t>
-      </w:r>
-    </w:p>
-    <w:p>
-      <w:pPr>
-        <w:pStyle w:val="ListParagraph"/>
-        <w:numPr>
-          <w:ilvl w:val="1"/>
-          <w:numId w:val="15"/>
-        </w:numPr>
-        <w:spacing w:line="240" w:lineRule="auto"/>
-        <w:jc w:val="both"/>
-        <w:rPr>
-          <w:rFonts w:ascii="Times New Roman" w:hAnsi="Times New Roman" w:cs="Times New Roman"/>
-          <w:sz w:val="24"/>
-          <w:szCs w:val="24"/>
-        </w:rPr>
-      </w:pPr>
-      <w:r>
-        <w:rPr>
-          <w:rFonts w:ascii="Times New Roman" w:hAnsi="Times New Roman" w:cs="Times New Roman"/>
-          <w:sz w:val="24"/>
-          <w:szCs w:val="24"/>
-        </w:rPr>
-        <w:t xml:space="preserve">on cmdline type </w:t>
-      </w:r>
-      <w:r>
-        <w:rPr>
-          <w:rFonts w:ascii="Times New Roman" w:hAnsi="Times New Roman" w:cs="Times New Roman"/>
-          <w:sz w:val="24"/>
-          <w:szCs w:val="24"/>
-        </w:rPr>
-        <w:t>python3 server.py 8001</w:t>
-      </w:r>
-    </w:p>
-    <w:p>
-      <w:pPr>
-        <w:pStyle w:val="ListParagraph"/>
-        <w:numPr>
-          <w:ilvl w:val="1"/>
-          <w:numId w:val="15"/>
-        </w:numPr>
-        <w:spacing w:line="240" w:lineRule="auto"/>
-        <w:jc w:val="both"/>
-        <w:rPr>
-          <w:rFonts w:ascii="Times New Roman" w:hAnsi="Times New Roman" w:cs="Times New Roman"/>
-          <w:sz w:val="24"/>
-          <w:szCs w:val="24"/>
-        </w:rPr>
-      </w:pPr>
-      <w:r>
-        <w:rPr>
-          <w:rFonts w:ascii="Times New Roman" w:hAnsi="Times New Roman" w:cs="Times New Roman"/>
-          <w:sz w:val="24"/>
-          <w:szCs w:val="24"/>
-        </w:rPr>
-        <w:t>O</w:t>
-      </w:r>
-      <w:r>
-        <w:rPr>
-          <w:rFonts w:ascii="Times New Roman" w:hAnsi="Times New Roman" w:cs="Times New Roman"/>
-          <w:sz w:val="24"/>
-          <w:szCs w:val="24"/>
-        </w:rPr>
-        <w:t xml:space="preserve">n any browser navigate to </w:t>
-      </w:r>
-      <w:r>
-        <w:rPr>
-          <w:rFonts w:ascii="Times New Roman" w:hAnsi="Times New Roman" w:cs="Times New Roman"/>
-          <w:sz w:val="24"/>
-          <w:szCs w:val="24"/>
-        </w:rPr>
-        <w:t>localhost:</w:t>
-      </w:r>
-      <w:r>
-        <w:rPr>
-          <w:rFonts w:ascii="Times New Roman" w:hAnsi="Times New Roman" w:cs="Times New Roman"/>
-          <w:sz w:val="24"/>
-          <w:szCs w:val="24"/>
-        </w:rPr>
-        <w:t>8001</w:t>
-      </w:r>
+    </w:p>
+    <w:p>
+      <w:pPr>
+        <w:spacing w:line="240" w:lineRule="auto"/>
+        <w:jc w:val="both"/>
+        <w:rPr>
+          <w:rFonts w:ascii="Times New Roman" w:hAnsi="Times New Roman" w:cs="Times New Roman"/>
+          <w:b/>
+          <w:sz w:val="24"/>
+          <w:szCs w:val="24"/>
+        </w:rPr>
+      </w:pPr>
     </w:p>
     <w:p>
       <w:pPr>
@@ -2123,101 +2593,12 @@
         <w:jc w:val="both"/>
         <w:rPr>
           <w:rFonts w:ascii="Times New Roman" w:hAnsi="Times New Roman" w:cs="Times New Roman"/>
-          <w:sz w:val="24"/>
-          <w:szCs w:val="24"/>
-        </w:rPr>
-      </w:pPr>
-    </w:p>
-    <w:p>
-      <w:pPr>
-        <w:spacing w:line="240" w:lineRule="auto"/>
-        <w:ind w:left="720"/>
-        <w:jc w:val="both"/>
-        <w:rPr>
-          <w:rFonts w:ascii="Times New Roman" w:hAnsi="Times New Roman" w:cs="Times New Roman"/>
-          <w:b/>
-          <w:sz w:val="24"/>
-          <w:szCs w:val="24"/>
-        </w:rPr>
-      </w:pPr>
-    </w:p>
-    <w:p>
-      <w:pPr>
-        <w:spacing w:line="240" w:lineRule="auto"/>
-        <w:ind w:left="720"/>
-        <w:jc w:val="both"/>
-        <w:rPr>
-          <w:rFonts w:ascii="Times New Roman" w:hAnsi="Times New Roman" w:cs="Times New Roman"/>
-          <w:b/>
-          <w:sz w:val="24"/>
-          <w:szCs w:val="24"/>
-        </w:rPr>
-      </w:pPr>
-    </w:p>
-    <w:p>
-      <w:pPr>
-        <w:spacing w:line="240" w:lineRule="auto"/>
-        <w:ind w:left="720"/>
-        <w:jc w:val="both"/>
-        <w:rPr>
-          <w:rFonts w:ascii="Times New Roman" w:hAnsi="Times New Roman" w:cs="Times New Roman"/>
-          <w:b/>
-          <w:sz w:val="24"/>
-          <w:szCs w:val="24"/>
-        </w:rPr>
-      </w:pPr>
-    </w:p>
-    <w:p>
-      <w:pPr>
-        <w:spacing w:line="240" w:lineRule="auto"/>
-        <w:ind w:left="720"/>
-        <w:jc w:val="both"/>
-        <w:rPr>
-          <w:rFonts w:ascii="Times New Roman" w:hAnsi="Times New Roman" w:cs="Times New Roman"/>
-          <w:b/>
-          <w:sz w:val="24"/>
-          <w:szCs w:val="24"/>
-        </w:rPr>
-      </w:pPr>
-    </w:p>
-    <w:p>
-      <w:pPr>
-        <w:spacing w:line="240" w:lineRule="auto"/>
-        <w:ind w:left="720"/>
-        <w:jc w:val="both"/>
-        <w:rPr>
-          <w:rFonts w:ascii="Times New Roman" w:hAnsi="Times New Roman" w:cs="Times New Roman"/>
-          <w:b/>
-          <w:sz w:val="24"/>
-          <w:szCs w:val="24"/>
-        </w:rPr>
-      </w:pPr>
-    </w:p>
-    <w:p>
-      <w:pPr>
-        <w:spacing w:line="240" w:lineRule="auto"/>
-        <w:ind w:left="720"/>
-        <w:jc w:val="both"/>
-        <w:rPr>
-          <w:rFonts w:ascii="Times New Roman" w:hAnsi="Times New Roman" w:cs="Times New Roman"/>
-          <w:b/>
-          <w:sz w:val="24"/>
-          <w:szCs w:val="24"/>
-        </w:rPr>
-      </w:pPr>
-    </w:p>
-    <w:p>
-      <w:pPr>
-        <w:spacing w:line="240" w:lineRule="auto"/>
-        <w:ind w:left="720"/>
-        <w:jc w:val="both"/>
-        <w:rPr>
-          <w:rFonts w:ascii="Times New Roman" w:hAnsi="Times New Roman" w:cs="Times New Roman"/>
-          <w:b/>
-          <w:sz w:val="24"/>
-          <w:szCs w:val="24"/>
-        </w:rPr>
-      </w:pPr>
+          <w:b/>
+          <w:sz w:val="24"/>
+          <w:szCs w:val="24"/>
+        </w:rPr>
+      </w:pPr>
+      <w:proofErr w:type="gramStart"/>
       <w:r>
         <w:rPr>
           <w:rFonts w:ascii="Times New Roman" w:hAnsi="Times New Roman" w:cs="Times New Roman"/>
@@ -2236,6 +2617,7 @@
         </w:rPr>
         <w:t>:-</w:t>
       </w:r>
+      <w:proofErr w:type="gramEnd"/>
     </w:p>
     <w:p>
       <w:pPr>
@@ -2280,7 +2662,7 @@
         </w:rPr>
         <w:t xml:space="preserve"> </w:t>
       </w:r>
-      <w:hyperlink r:id="rId6" w:history="1">
+      <w:hyperlink r:id="rId7" w:history="1">
         <w:r>
           <w:rPr>
             <w:rStyle w:val="Hyperlink"/>
@@ -2341,7 +2723,7 @@
         </w:rPr>
         <w:t xml:space="preserve">       </w:t>
       </w:r>
-      <w:hyperlink r:id="rId7" w:history="1">
+      <w:hyperlink r:id="rId8" w:history="1">
         <w:r>
           <w:rPr>
             <w:rStyle w:val="Hyperlink"/>
@@ -2372,7 +2754,7 @@
         </w:rPr>
         <w:t xml:space="preserve"> </w:t>
       </w:r>
-      <w:hyperlink r:id="rId8" w:history="1">
+      <w:hyperlink r:id="rId9" w:history="1">
         <w:r>
           <w:rPr>
             <w:rStyle w:val="Hyperlink"/>
@@ -2399,13 +2781,23 @@
           <w:szCs w:val="24"/>
         </w:rPr>
       </w:pPr>
-      <w:r>
-        <w:rPr>
-          <w:rFonts w:ascii="Times New Roman" w:hAnsi="Times New Roman" w:cs="Times New Roman"/>
-          <w:sz w:val="24"/>
-          <w:szCs w:val="24"/>
-        </w:rPr>
-        <w:t>Pandas references</w:t>
+      <w:proofErr w:type="gramStart"/>
+      <w:r>
+        <w:rPr>
+          <w:rFonts w:ascii="Times New Roman" w:hAnsi="Times New Roman" w:cs="Times New Roman"/>
+          <w:sz w:val="24"/>
+          <w:szCs w:val="24"/>
+        </w:rPr>
+        <w:t>Pandas</w:t>
+      </w:r>
+      <w:proofErr w:type="gramEnd"/>
+      <w:r>
+        <w:rPr>
+          <w:rFonts w:ascii="Times New Roman" w:hAnsi="Times New Roman" w:cs="Times New Roman"/>
+          <w:sz w:val="24"/>
+          <w:szCs w:val="24"/>
+        </w:rPr>
+        <w:t xml:space="preserve"> references</w:t>
       </w:r>
     </w:p>
     <w:p>
@@ -2420,7 +2812,7 @@
           <w:szCs w:val="24"/>
         </w:rPr>
       </w:pPr>
-      <w:hyperlink r:id="rId9" w:history="1">
+      <w:hyperlink r:id="rId10" w:history="1">
         <w:r>
           <w:rPr>
             <w:rStyle w:val="Hyperlink"/>
@@ -2457,7 +2849,7 @@
           <w:szCs w:val="24"/>
         </w:rPr>
       </w:pPr>
-      <w:hyperlink r:id="rId10" w:history="1">
+      <w:hyperlink r:id="rId11" w:history="1">
         <w:r>
           <w:rPr>
             <w:rStyle w:val="Hyperlink"/>
@@ -4368,6 +4760,18 @@
       <w:u w:val="single"/>
     </w:rPr>
   </w:style>
+  <w:style w:type="character" w:styleId="UnresolvedMention">
+    <w:name w:val="Unresolved Mention"/>
+    <w:basedOn w:val="DefaultParagraphFont"/>
+    <w:uiPriority w:val="99"/>
+    <w:semiHidden/>
+    <w:unhideWhenUsed/>
+    <w:rsid w:val="00CA5528"/>
+    <w:rPr>
+      <w:color w:val="605E5C"/>
+      <w:shd w:val="clear" w:color="auto" w:fill="E1DFDD"/>
+    </w:rPr>
+  </w:style>
 </w:styles>
 </file>
 

</xml_diff>